<commit_message>
updated rapport + updated wiki section
</commit_message>
<xml_diff>
--- a/doc/Rapport/Rapport.docx
+++ b/doc/Rapport/Rapport.docx
@@ -5,10 +5,11 @@
     <w:sdt>
       <w:sdtPr>
         <w:rPr>
-          <w:rFonts w:eastAsiaTheme="minorHAnsi"/>
+          <w:rFonts w:eastAsiaTheme="minorHAnsi" w:cstheme="minorHAnsi"/>
           <w:color w:val="4472C4" w:themeColor="accent1"/>
           <w:sz w:val="24"/>
-          <w:lang w:val="fr-FR"/>
+          <w:szCs w:val="24"/>
+          <w:lang w:val="fr-FR" w:eastAsia="en-GB"/>
         </w:rPr>
         <w:id w:val="704600434"/>
         <w:docPartObj>
@@ -18,10 +19,8 @@
       </w:sdtPr>
       <w:sdtEndPr>
         <w:rPr>
-          <w:rFonts w:eastAsia="Times New Roman" w:cstheme="minorHAnsi"/>
+          <w:rFonts w:eastAsia="Times New Roman"/>
           <w:color w:val="auto"/>
-          <w:szCs w:val="24"/>
-          <w:lang w:eastAsia="en-GB"/>
         </w:rPr>
       </w:sdtEndPr>
       <w:sdtContent>
@@ -123,7 +122,7 @@
                     <v:stroke joinstyle="miter"/>
                     <v:path gradientshapeok="t" o:connecttype="rect"/>
                   </v:shapetype>
-                  <v:shape id="Text Box 2" o:spid="_x0000_s1026" type="#_x0000_t202" style="position:absolute;left:0;text-align:left;margin-left:385.6pt;margin-top:-37.65pt;width:94.5pt;height:27.75pt;z-index:251660288;visibility:visible;mso-wrap-style:square;mso-width-percent:0;mso-height-percent:0;mso-wrap-distance-left:9pt;mso-wrap-distance-top:3.6pt;mso-wrap-distance-right:9pt;mso-wrap-distance-bottom:3.6pt;mso-position-horizontal:absolute;mso-position-horizontal-relative:margin;mso-position-vertical:absolute;mso-position-vertical-relative:margin;mso-width-percent:0;mso-height-percent:0;mso-width-relative:margin;mso-height-relative:margin;v-text-anchor:top" o:gfxdata="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" stroked="f">
+                  <v:shape id="Text Box 2" o:spid="_x0000_s1026" type="#_x0000_t202" style="position:absolute;left:0;text-align:left;margin-left:385.6pt;margin-top:-37.65pt;width:94.5pt;height:27.75pt;z-index:251660288;visibility:visible;mso-wrap-style:square;mso-width-percent:0;mso-height-percent:0;mso-wrap-distance-left:9pt;mso-wrap-distance-top:3.6pt;mso-wrap-distance-right:9pt;mso-wrap-distance-bottom:3.6pt;mso-position-horizontal:absolute;mso-position-horizontal-relative:margin;mso-position-vertical:absolute;mso-position-vertical-relative:margin;mso-width-percent:0;mso-height-percent:0;mso-width-relative:margin;mso-height-relative:margin;v-text-anchor:top" o:gfxdata="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" stroked="f">
                     <v:textbox>
                       <w:txbxContent>
                         <w:p>
@@ -231,7 +230,7 @@
               </mc:Choice>
               <mc:Fallback>
                 <w:pict>
-                  <v:shape w14:anchorId="5F96520D" id="_x0000_s1027" type="#_x0000_t202" style="position:absolute;left:0;text-align:left;margin-left:-5.85pt;margin-top:-37.65pt;width:117.75pt;height:63pt;z-index:251658240;visibility:visible;mso-wrap-style:square;mso-width-percent:0;mso-height-percent:0;mso-wrap-distance-left:9pt;mso-wrap-distance-top:3.6pt;mso-wrap-distance-right:9pt;mso-wrap-distance-bottom:3.6pt;mso-position-horizontal:absolute;mso-position-horizontal-relative:margin;mso-position-vertical:absolute;mso-position-vertical-relative:margin;mso-width-percent:0;mso-height-percent:0;mso-width-relative:margin;mso-height-relative:margin;v-text-anchor:top" o:gfxdata="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" stroked="f">
+                  <v:shape w14:anchorId="5F96520D" id="_x0000_s1027" type="#_x0000_t202" style="position:absolute;left:0;text-align:left;margin-left:-5.85pt;margin-top:-37.65pt;width:117.75pt;height:63pt;z-index:251658240;visibility:visible;mso-wrap-style:square;mso-width-percent:0;mso-height-percent:0;mso-wrap-distance-left:9pt;mso-wrap-distance-top:3.6pt;mso-wrap-distance-right:9pt;mso-wrap-distance-bottom:3.6pt;mso-position-horizontal:absolute;mso-position-horizontal-relative:margin;mso-position-vertical:absolute;mso-position-vertical-relative:margin;mso-width-percent:0;mso-height-percent:0;mso-width-relative:margin;mso-height-relative:margin;v-text-anchor:top" o:gfxdata="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" stroked="f">
                     <v:textbox>
                       <w:txbxContent>
                         <w:p>
@@ -403,9 +402,11 @@
       <w:sdtPr>
         <w:rPr>
           <w:rFonts w:asciiTheme="minorHAnsi" w:eastAsiaTheme="minorHAnsi" w:hAnsiTheme="minorHAnsi" w:cstheme="minorBidi"/>
+          <w:bCs w:val="0"/>
           <w:color w:val="auto"/>
           <w:sz w:val="24"/>
           <w:szCs w:val="22"/>
+          <w:lang w:val="fr-FR"/>
         </w:rPr>
         <w:id w:val="-228156786"/>
         <w:docPartObj>
@@ -416,10 +417,8 @@
       <w:sdtEndPr>
         <w:rPr>
           <w:rFonts w:eastAsia="Times New Roman" w:cstheme="minorHAnsi"/>
-          <w:bCs w:val="0"/>
           <w:noProof/>
           <w:szCs w:val="24"/>
-          <w:lang w:val="fr-FR"/>
         </w:rPr>
       </w:sdtEndPr>
       <w:sdtContent>
@@ -457,7 +456,7 @@
           <w:r>
             <w:fldChar w:fldCharType="separate"/>
           </w:r>
-          <w:hyperlink w:anchor="_Toc27410050" w:history="1">
+          <w:hyperlink w:anchor="_Toc27406675" w:history="1">
             <w:r>
               <w:rPr>
                 <w:rStyle w:val="Hyperlink"/>
@@ -484,7 +483,7 @@
                 <w:noProof/>
                 <w:webHidden/>
               </w:rPr>
-              <w:instrText xml:space="preserve"> PAGEREF _Toc27410050 \h </w:instrText>
+              <w:instrText xml:space="preserve"> PAGEREF _Toc27406675 \h </w:instrText>
             </w:r>
             <w:r>
               <w:rPr>
@@ -530,13 +529,13 @@
               <w:lang w:val="en-US"/>
             </w:rPr>
           </w:pPr>
-          <w:hyperlink w:anchor="_Toc27410051" w:history="1">
+          <w:hyperlink w:anchor="_Toc27406676" w:history="1">
             <w:r>
               <w:rPr>
                 <w:rStyle w:val="Hyperlink"/>
                 <w:noProof/>
               </w:rPr>
-              <w:t>Contexte du projet et objectifs :</w:t>
+              <w:t>Contexte du projet et objectifs:</w:t>
             </w:r>
             <w:r>
               <w:rPr>
@@ -557,7 +556,7 @@
                 <w:noProof/>
                 <w:webHidden/>
               </w:rPr>
-              <w:instrText xml:space="preserve"> PAGEREF _Toc27410051 \h </w:instrText>
+              <w:instrText xml:space="preserve"> PAGEREF _Toc27406676 \h </w:instrText>
             </w:r>
             <w:r>
               <w:rPr>
@@ -603,13 +602,13 @@
               <w:lang w:val="en-US"/>
             </w:rPr>
           </w:pPr>
-          <w:hyperlink w:anchor="_Toc27410052" w:history="1">
+          <w:hyperlink w:anchor="_Toc27406677" w:history="1">
             <w:r>
               <w:rPr>
                 <w:rStyle w:val="Hyperlink"/>
                 <w:noProof/>
               </w:rPr>
-              <w:t>Contraintes techniques :</w:t>
+              <w:t>Contraintes techniques:</w:t>
             </w:r>
             <w:r>
               <w:rPr>
@@ -630,7 +629,7 @@
                 <w:noProof/>
                 <w:webHidden/>
               </w:rPr>
-              <w:instrText xml:space="preserve"> PAGEREF _Toc27410052 \h </w:instrText>
+              <w:instrText xml:space="preserve"> PAGEREF _Toc27406677 \h </w:instrText>
             </w:r>
             <w:r>
               <w:rPr>
@@ -676,7 +675,7 @@
               <w:lang w:val="en-US"/>
             </w:rPr>
           </w:pPr>
-          <w:hyperlink w:anchor="_Toc27410053" w:history="1">
+          <w:hyperlink w:anchor="_Toc27406678" w:history="1">
             <w:r>
               <w:rPr>
                 <w:rStyle w:val="Hyperlink"/>
@@ -703,7 +702,7 @@
                 <w:noProof/>
                 <w:webHidden/>
               </w:rPr>
-              <w:instrText xml:space="preserve"> PAGEREF _Toc27410053 \h </w:instrText>
+              <w:instrText xml:space="preserve"> PAGEREF _Toc27406678 \h </w:instrText>
             </w:r>
             <w:r>
               <w:rPr>
@@ -749,7 +748,7 @@
               <w:lang w:val="en-US"/>
             </w:rPr>
           </w:pPr>
-          <w:hyperlink w:anchor="_Toc27410054" w:history="1">
+          <w:hyperlink w:anchor="_Toc27406679" w:history="1">
             <w:r>
               <w:rPr>
                 <w:rStyle w:val="Hyperlink"/>
@@ -776,7 +775,7 @@
                 <w:noProof/>
                 <w:webHidden/>
               </w:rPr>
-              <w:instrText xml:space="preserve"> PAGEREF _Toc27410054 \h </w:instrText>
+              <w:instrText xml:space="preserve"> PAGEREF _Toc27406679 \h </w:instrText>
             </w:r>
             <w:r>
               <w:rPr>
@@ -824,7 +823,7 @@
               <w:lang w:val="en-US"/>
             </w:rPr>
           </w:pPr>
-          <w:hyperlink w:anchor="_Toc27410055" w:history="1">
+          <w:hyperlink w:anchor="_Toc27406680" w:history="1">
             <w:r>
               <w:rPr>
                 <w:rStyle w:val="Hyperlink"/>
@@ -851,7 +850,7 @@
                 <w:noProof/>
                 <w:webHidden/>
               </w:rPr>
-              <w:instrText xml:space="preserve"> PAGEREF _Toc27410055 \h </w:instrText>
+              <w:instrText xml:space="preserve"> PAGEREF _Toc27406680 \h </w:instrText>
             </w:r>
             <w:r>
               <w:rPr>
@@ -899,7 +898,7 @@
               <w:lang w:val="en-US"/>
             </w:rPr>
           </w:pPr>
-          <w:hyperlink w:anchor="_Toc27410056" w:history="1">
+          <w:hyperlink w:anchor="_Toc27406681" w:history="1">
             <w:r>
               <w:rPr>
                 <w:rStyle w:val="Hyperlink"/>
@@ -926,7 +925,7 @@
                 <w:noProof/>
                 <w:webHidden/>
               </w:rPr>
-              <w:instrText xml:space="preserve"> PAGEREF _Toc27410056 \h </w:instrText>
+              <w:instrText xml:space="preserve"> PAGEREF _Toc27406681 \h </w:instrText>
             </w:r>
             <w:r>
               <w:rPr>
@@ -972,7 +971,7 @@
               <w:lang w:val="en-US"/>
             </w:rPr>
           </w:pPr>
-          <w:hyperlink w:anchor="_Toc27410057" w:history="1">
+          <w:hyperlink w:anchor="_Toc27406682" w:history="1">
             <w:r>
               <w:rPr>
                 <w:rStyle w:val="Hyperlink"/>
@@ -999,7 +998,7 @@
                 <w:noProof/>
                 <w:webHidden/>
               </w:rPr>
-              <w:instrText xml:space="preserve"> PAGEREF _Toc27410057 \h </w:instrText>
+              <w:instrText xml:space="preserve"> PAGEREF _Toc27406682 \h </w:instrText>
             </w:r>
             <w:r>
               <w:rPr>
@@ -1047,7 +1046,7 @@
               <w:lang w:val="en-US"/>
             </w:rPr>
           </w:pPr>
-          <w:hyperlink w:anchor="_Toc27410058" w:history="1">
+          <w:hyperlink w:anchor="_Toc27406683" w:history="1">
             <w:r>
               <w:rPr>
                 <w:rStyle w:val="Hyperlink"/>
@@ -1074,7 +1073,7 @@
                 <w:noProof/>
                 <w:webHidden/>
               </w:rPr>
-              <w:instrText xml:space="preserve"> PAGEREF _Toc27410058 \h </w:instrText>
+              <w:instrText xml:space="preserve"> PAGEREF _Toc27406683 \h </w:instrText>
             </w:r>
             <w:r>
               <w:rPr>
@@ -1121,7 +1120,7 @@
               <w:lang w:val="en-US"/>
             </w:rPr>
           </w:pPr>
-          <w:hyperlink w:anchor="_Toc27410059" w:history="1">
+          <w:hyperlink w:anchor="_Toc27406684" w:history="1">
             <w:r>
               <w:rPr>
                 <w:rStyle w:val="Hyperlink"/>
@@ -1166,7 +1165,7 @@
                 <w:noProof/>
                 <w:webHidden/>
               </w:rPr>
-              <w:instrText xml:space="preserve"> PAGEREF _Toc27410059 \h </w:instrText>
+              <w:instrText xml:space="preserve"> PAGEREF _Toc27406684 \h </w:instrText>
             </w:r>
             <w:r>
               <w:rPr>
@@ -1213,7 +1212,7 @@
               <w:lang w:val="en-US"/>
             </w:rPr>
           </w:pPr>
-          <w:hyperlink w:anchor="_Toc27410060" w:history="1">
+          <w:hyperlink w:anchor="_Toc27406685" w:history="1">
             <w:r>
               <w:rPr>
                 <w:rStyle w:val="Hyperlink"/>
@@ -1258,7 +1257,7 @@
                 <w:noProof/>
                 <w:webHidden/>
               </w:rPr>
-              <w:instrText xml:space="preserve"> PAGEREF _Toc27410060 \h </w:instrText>
+              <w:instrText xml:space="preserve"> PAGEREF _Toc27406685 \h </w:instrText>
             </w:r>
             <w:r>
               <w:rPr>
@@ -1305,7 +1304,7 @@
               <w:lang w:val="en-US"/>
             </w:rPr>
           </w:pPr>
-          <w:hyperlink w:anchor="_Toc27410061" w:history="1">
+          <w:hyperlink w:anchor="_Toc27406686" w:history="1">
             <w:r>
               <w:rPr>
                 <w:rStyle w:val="Hyperlink"/>
@@ -1350,7 +1349,7 @@
                 <w:noProof/>
                 <w:webHidden/>
               </w:rPr>
-              <w:instrText xml:space="preserve"> PAGEREF _Toc27410061 \h </w:instrText>
+              <w:instrText xml:space="preserve"> PAGEREF _Toc27406686 \h </w:instrText>
             </w:r>
             <w:r>
               <w:rPr>
@@ -1398,7 +1397,7 @@
               <w:lang w:val="en-US"/>
             </w:rPr>
           </w:pPr>
-          <w:hyperlink w:anchor="_Toc27410062" w:history="1">
+          <w:hyperlink w:anchor="_Toc27406687" w:history="1">
             <w:r>
               <w:rPr>
                 <w:rStyle w:val="Hyperlink"/>
@@ -1425,7 +1424,7 @@
                 <w:noProof/>
                 <w:webHidden/>
               </w:rPr>
-              <w:instrText xml:space="preserve"> PAGEREF _Toc27410062 \h </w:instrText>
+              <w:instrText xml:space="preserve"> PAGEREF _Toc27406687 \h </w:instrText>
             </w:r>
             <w:r>
               <w:rPr>
@@ -1472,7 +1471,7 @@
               <w:lang w:val="en-US"/>
             </w:rPr>
           </w:pPr>
-          <w:hyperlink w:anchor="_Toc27410063" w:history="1">
+          <w:hyperlink w:anchor="_Toc27406688" w:history="1">
             <w:r>
               <w:rPr>
                 <w:rStyle w:val="Hyperlink"/>
@@ -1518,7 +1517,7 @@
                 <w:noProof/>
                 <w:webHidden/>
               </w:rPr>
-              <w:instrText xml:space="preserve"> PAGEREF _Toc27410063 \h </w:instrText>
+              <w:instrText xml:space="preserve"> PAGEREF _Toc27406688 \h </w:instrText>
             </w:r>
             <w:r>
               <w:rPr>
@@ -1565,7 +1564,7 @@
               <w:lang w:val="en-US"/>
             </w:rPr>
           </w:pPr>
-          <w:hyperlink w:anchor="_Toc27410064" w:history="1">
+          <w:hyperlink w:anchor="_Toc27406689" w:history="1">
             <w:r>
               <w:rPr>
                 <w:rStyle w:val="Hyperlink"/>
@@ -1590,7 +1589,7 @@
                 <w:rStyle w:val="Hyperlink"/>
                 <w:noProof/>
               </w:rPr>
-              <w:t>Ajouter le bonus « radar-discovery »</w:t>
+              <w:t>Ajouter le bonus “radar-discovery”</w:t>
             </w:r>
             <w:r>
               <w:rPr>
@@ -1611,7 +1610,7 @@
                 <w:noProof/>
                 <w:webHidden/>
               </w:rPr>
-              <w:instrText xml:space="preserve"> PAGEREF _Toc27410064 \h </w:instrText>
+              <w:instrText xml:space="preserve"> PAGEREF _Toc27406689 \h </w:instrText>
             </w:r>
             <w:r>
               <w:rPr>
@@ -1658,7 +1657,7 @@
               <w:lang w:val="en-US"/>
             </w:rPr>
           </w:pPr>
-          <w:hyperlink w:anchor="_Toc27410065" w:history="1">
+          <w:hyperlink w:anchor="_Toc27406690" w:history="1">
             <w:r>
               <w:rPr>
                 <w:rStyle w:val="Hyperlink"/>
@@ -1704,7 +1703,7 @@
                 <w:noProof/>
                 <w:webHidden/>
               </w:rPr>
-              <w:instrText xml:space="preserve"> PAGEREF _Toc27410065 \h </w:instrText>
+              <w:instrText xml:space="preserve"> PAGEREF _Toc27406690 \h </w:instrText>
             </w:r>
             <w:r>
               <w:rPr>
@@ -1751,7 +1750,7 @@
               <w:lang w:val="en-US"/>
             </w:rPr>
           </w:pPr>
-          <w:hyperlink w:anchor="_Toc27410066" w:history="1">
+          <w:hyperlink w:anchor="_Toc27406691" w:history="1">
             <w:r>
               <w:rPr>
                 <w:rStyle w:val="Hyperlink"/>
@@ -1797,7 +1796,7 @@
                 <w:noProof/>
                 <w:webHidden/>
               </w:rPr>
-              <w:instrText xml:space="preserve"> PAGEREF _Toc27410066 \h </w:instrText>
+              <w:instrText xml:space="preserve"> PAGEREF _Toc27406691 \h </w:instrText>
             </w:r>
             <w:r>
               <w:rPr>
@@ -1844,7 +1843,7 @@
               <w:lang w:val="en-US"/>
             </w:rPr>
           </w:pPr>
-          <w:hyperlink w:anchor="_Toc27410067" w:history="1">
+          <w:hyperlink w:anchor="_Toc27406692" w:history="1">
             <w:r>
               <w:rPr>
                 <w:rStyle w:val="Hyperlink"/>
@@ -1869,7 +1868,7 @@
                 <w:rStyle w:val="Hyperlink"/>
                 <w:noProof/>
               </w:rPr>
-              <w:t>Gestion d’une fermeture d’un client/serveur en pleine partie</w:t>
+              <w:t>Amélioration de la gestion des tirs</w:t>
             </w:r>
             <w:r>
               <w:rPr>
@@ -1890,7 +1889,7 @@
                 <w:noProof/>
                 <w:webHidden/>
               </w:rPr>
-              <w:instrText xml:space="preserve"> PAGEREF _Toc27410067 \h </w:instrText>
+              <w:instrText xml:space="preserve"> PAGEREF _Toc27406692 \h </w:instrText>
             </w:r>
             <w:r>
               <w:rPr>
@@ -1938,7 +1937,7 @@
               <w:lang w:val="en-US"/>
             </w:rPr>
           </w:pPr>
-          <w:hyperlink w:anchor="_Toc27410068" w:history="1">
+          <w:hyperlink w:anchor="_Toc27406693" w:history="1">
             <w:r>
               <w:rPr>
                 <w:rStyle w:val="Hyperlink"/>
@@ -1965,7 +1964,7 @@
                 <w:noProof/>
                 <w:webHidden/>
               </w:rPr>
-              <w:instrText xml:space="preserve"> PAGEREF _Toc27410068 \h </w:instrText>
+              <w:instrText xml:space="preserve"> PAGEREF _Toc27406693 \h </w:instrText>
             </w:r>
             <w:r>
               <w:rPr>
@@ -2011,7 +2010,7 @@
               <w:lang w:val="en-US"/>
             </w:rPr>
           </w:pPr>
-          <w:hyperlink w:anchor="_Toc27410069" w:history="1">
+          <w:hyperlink w:anchor="_Toc27406694" w:history="1">
             <w:r>
               <w:rPr>
                 <w:rStyle w:val="Hyperlink"/>
@@ -2038,7 +2037,7 @@
                 <w:noProof/>
                 <w:webHidden/>
               </w:rPr>
-              <w:instrText xml:space="preserve"> PAGEREF _Toc27410069 \h </w:instrText>
+              <w:instrText xml:space="preserve"> PAGEREF _Toc27406694 \h </w:instrText>
             </w:r>
             <w:r>
               <w:rPr>
@@ -2084,7 +2083,7 @@
               <w:lang w:val="en-US"/>
             </w:rPr>
           </w:pPr>
-          <w:hyperlink w:anchor="_Toc27410070" w:history="1">
+          <w:hyperlink w:anchor="_Toc27406695" w:history="1">
             <w:r>
               <w:rPr>
                 <w:rStyle w:val="Hyperlink"/>
@@ -2111,7 +2110,7 @@
                 <w:noProof/>
                 <w:webHidden/>
               </w:rPr>
-              <w:instrText xml:space="preserve"> PAGEREF _Toc27410070 \h </w:instrText>
+              <w:instrText xml:space="preserve"> PAGEREF _Toc27406695 \h </w:instrText>
             </w:r>
             <w:r>
               <w:rPr>
@@ -2157,7 +2156,7 @@
               <w:lang w:val="en-US"/>
             </w:rPr>
           </w:pPr>
-          <w:hyperlink w:anchor="_Toc27410071" w:history="1">
+          <w:hyperlink w:anchor="_Toc27406696" w:history="1">
             <w:r>
               <w:rPr>
                 <w:rStyle w:val="Hyperlink"/>
@@ -2184,7 +2183,7 @@
                 <w:noProof/>
                 <w:webHidden/>
               </w:rPr>
-              <w:instrText xml:space="preserve"> PAGEREF _Toc27410071 \h </w:instrText>
+              <w:instrText xml:space="preserve"> PAGEREF _Toc27406696 \h </w:instrText>
             </w:r>
             <w:r>
               <w:rPr>
@@ -2243,7 +2242,7 @@
       <w:pPr>
         <w:pStyle w:val="Heading1"/>
       </w:pPr>
-      <w:bookmarkStart w:id="0" w:name="_Toc27410050"/>
+      <w:bookmarkStart w:id="0" w:name="_Toc27406675"/>
       <w:r>
         <w:lastRenderedPageBreak/>
         <w:t>Cahier des charges</w:t>
@@ -2255,20 +2254,16 @@
       <w:pPr>
         <w:pStyle w:val="Heading2"/>
       </w:pPr>
-      <w:bookmarkStart w:id="1" w:name="_Toc27410051"/>
+      <w:bookmarkStart w:id="1" w:name="_Toc27406676"/>
       <w:r>
         <w:t xml:space="preserve">Contexte du projet et </w:t>
       </w:r>
-      <w:r>
-        <w:t>objectifs</w:t>
-      </w:r>
-      <w:r>
-        <w:t xml:space="preserve"> </w:t>
-      </w:r>
-      <w:r>
-        <w:t>:</w:t>
+      <w:proofErr w:type="gramStart"/>
+      <w:r>
+        <w:t>objectifs:</w:t>
       </w:r>
       <w:bookmarkEnd w:id="1"/>
+      <w:proofErr w:type="gramEnd"/>
     </w:p>
     <w:p>
       <w:r>
@@ -2319,20 +2314,16 @@
       <w:pPr>
         <w:pStyle w:val="Heading2"/>
       </w:pPr>
-      <w:bookmarkStart w:id="2" w:name="_Toc27410052"/>
+      <w:bookmarkStart w:id="2" w:name="_Toc27406677"/>
       <w:r>
         <w:t xml:space="preserve">Contraintes </w:t>
       </w:r>
-      <w:r>
-        <w:t>techniques</w:t>
-      </w:r>
-      <w:r>
-        <w:t xml:space="preserve"> </w:t>
-      </w:r>
-      <w:r>
-        <w:t>:</w:t>
+      <w:proofErr w:type="gramStart"/>
+      <w:r>
+        <w:t>techniques:</w:t>
       </w:r>
       <w:bookmarkEnd w:id="2"/>
+      <w:proofErr w:type="gramEnd"/>
     </w:p>
     <w:p>
       <w:pPr>
@@ -2546,7 +2537,7 @@
       <w:pPr>
         <w:pStyle w:val="Heading2"/>
       </w:pPr>
-      <w:bookmarkStart w:id="3" w:name="_Toc27410053"/>
+      <w:bookmarkStart w:id="3" w:name="_Toc27406678"/>
       <w:r>
         <w:lastRenderedPageBreak/>
         <w:t>Description des besoins fonctionnels :</w:t>
@@ -2710,13 +2701,8 @@
           </w:tcPr>
           <w:p>
             <w:r>
-              <w:t>Air-</w:t>
-            </w:r>
-            <w:proofErr w:type="spellStart"/>
-            <w:r>
-              <w:t>strike</w:t>
-            </w:r>
-            <w:proofErr w:type="spellEnd"/>
+              <w:t>Air-strike</w:t>
+            </w:r>
           </w:p>
         </w:tc>
       </w:tr>
@@ -2812,13 +2798,8 @@
             <w:tcW w:w="1838" w:type="dxa"/>
           </w:tcPr>
           <w:p>
-            <w:proofErr w:type="spellStart"/>
-            <w:r>
-              <w:t>Railway</w:t>
-            </w:r>
-            <w:proofErr w:type="spellEnd"/>
-            <w:r>
-              <w:t xml:space="preserve"> Gun</w:t>
+            <w:r>
+              <w:t>Railway Gun</w:t>
             </w:r>
           </w:p>
         </w:tc>
@@ -2837,11 +2818,9 @@
             <w:tcW w:w="2409" w:type="dxa"/>
           </w:tcPr>
           <w:p>
-            <w:proofErr w:type="spellStart"/>
             <w:r>
               <w:t>Big-shot</w:t>
             </w:r>
-            <w:proofErr w:type="spellEnd"/>
           </w:p>
         </w:tc>
       </w:tr>
@@ -2882,13 +2861,8 @@
           </w:tcPr>
           <w:p>
             <w:r>
-              <w:t>Rocket-</w:t>
-            </w:r>
-            <w:proofErr w:type="spellStart"/>
-            <w:r>
-              <w:t>strike</w:t>
-            </w:r>
-            <w:proofErr w:type="spellEnd"/>
+              <w:t>Rocket-strike</w:t>
+            </w:r>
           </w:p>
         </w:tc>
       </w:tr>
@@ -2940,114 +2914,73 @@
           <w:i/>
           <w:iCs/>
         </w:rPr>
-        <w:t>Air-</w:t>
-      </w:r>
-      <w:proofErr w:type="spellStart"/>
+        <w:t>Air-strike :</w:t>
+      </w:r>
+      <w:r>
+        <w:t xml:space="preserve"> Un avion largue des bombes sur 7 cases en ligne. </w:t>
+      </w:r>
+    </w:p>
+    <w:p>
       <w:r>
         <w:rPr>
           <w:i/>
           <w:iCs/>
         </w:rPr>
-        <w:t>strike</w:t>
-      </w:r>
-      <w:proofErr w:type="spellEnd"/>
+        <w:t>Radar</w:t>
+      </w:r>
       <w:r>
         <w:rPr>
           <w:i/>
           <w:iCs/>
         </w:rPr>
-        <w:t> :</w:t>
-      </w:r>
-      <w:r>
-        <w:t xml:space="preserve"> Un avion largue des bombes sur 7 cases en ligne. </w:t>
-      </w:r>
-    </w:p>
-    <w:p>
+        <w:t>-</w:t>
+      </w:r>
+      <w:proofErr w:type="spellStart"/>
       <w:r>
         <w:rPr>
           <w:i/>
           <w:iCs/>
         </w:rPr>
-        <w:t>Radar</w:t>
+        <w:t>d</w:t>
       </w:r>
       <w:r>
         <w:rPr>
           <w:i/>
           <w:iCs/>
         </w:rPr>
-        <w:t>-</w:t>
-      </w:r>
-      <w:proofErr w:type="spellStart"/>
+        <w:t>iscovery</w:t>
+      </w:r>
+      <w:proofErr w:type="spellEnd"/>
       <w:r>
         <w:rPr>
           <w:i/>
           <w:iCs/>
         </w:rPr>
-        <w:t>d</w:t>
-      </w:r>
+        <w:t xml:space="preserve"> : </w:t>
+      </w:r>
+      <w:r>
+        <w:t>4 cases adjacente une à une peuvent être découverte.</w:t>
+      </w:r>
+    </w:p>
+    <w:p>
       <w:r>
         <w:rPr>
           <w:i/>
           <w:iCs/>
         </w:rPr>
-        <w:t>iscovery</w:t>
-      </w:r>
-      <w:proofErr w:type="spellEnd"/>
+        <w:t xml:space="preserve">Big-shot : </w:t>
+      </w:r>
+      <w:r>
+        <w:t xml:space="preserve">Un obus de 800mm explose sur une case et détruit toutes les cases adjacentes. </w:t>
+      </w:r>
+    </w:p>
+    <w:p>
       <w:r>
         <w:rPr>
           <w:i/>
           <w:iCs/>
         </w:rPr>
-        <w:t xml:space="preserve"> : </w:t>
-      </w:r>
-      <w:r>
-        <w:t>4 cases adjacente une à une peuvent être découverte.</w:t>
-      </w:r>
-    </w:p>
-    <w:p>
-      <w:proofErr w:type="spellStart"/>
-      <w:r>
-        <w:rPr>
-          <w:i/>
-          <w:iCs/>
-        </w:rPr>
-        <w:t>Big-shot</w:t>
-      </w:r>
-      <w:proofErr w:type="spellEnd"/>
-      <w:r>
-        <w:rPr>
-          <w:i/>
-          <w:iCs/>
-        </w:rPr>
-        <w:t xml:space="preserve"> : </w:t>
-      </w:r>
-      <w:r>
-        <w:t xml:space="preserve">Un obus de 800mm explose sur une case et détruit toutes les cases adjacentes. </w:t>
-      </w:r>
-    </w:p>
-    <w:p>
-      <w:r>
-        <w:rPr>
-          <w:i/>
-          <w:iCs/>
-        </w:rPr>
-        <w:t>Rocket-</w:t>
-      </w:r>
-      <w:proofErr w:type="spellStart"/>
-      <w:r>
-        <w:rPr>
-          <w:i/>
-          <w:iCs/>
-        </w:rPr>
-        <w:t>strike</w:t>
-      </w:r>
-      <w:proofErr w:type="spellEnd"/>
-      <w:r>
-        <w:rPr>
-          <w:i/>
-          <w:iCs/>
-        </w:rPr>
-        <w:t xml:space="preserve"> : </w:t>
+        <w:t xml:space="preserve">Rocket-strike : </w:t>
       </w:r>
       <w:r>
         <w:t xml:space="preserve">4 missiles tombent dans une zone de 7x7 de manière aléatoire. </w:t>
@@ -3062,7 +2995,7 @@
       <w:pPr>
         <w:pStyle w:val="Heading2"/>
       </w:pPr>
-      <w:bookmarkStart w:id="4" w:name="_Toc27410054"/>
+      <w:bookmarkStart w:id="4" w:name="_Toc27406679"/>
       <w:r>
         <w:lastRenderedPageBreak/>
         <w:t>Use Case</w:t>
@@ -3134,24 +3067,29 @@
                             <w:r>
                               <w:t xml:space="preserve">Figure </w:t>
                             </w:r>
-                            <w:fldSimple w:instr=" SEQ Figure \* ARABIC ">
-                              <w:r>
-                                <w:rPr>
-                                  <w:noProof/>
-                                </w:rPr>
-                                <w:t>1</w:t>
-                              </w:r>
-                            </w:fldSimple>
                             <w:r>
-                              <w:t xml:space="preserve">: </w:t>
+                              <w:fldChar w:fldCharType="begin"/>
                             </w:r>
-                            <w:proofErr w:type="spellStart"/>
                             <w:r>
-                              <w:t>système</w:t>
+                              <w:instrText xml:space="preserve"> SEQ Figure \* ARABIC </w:instrText>
                             </w:r>
-                            <w:proofErr w:type="spellEnd"/>
                             <w:r>
-                              <w:t xml:space="preserve"> de communication</w:t>
+                              <w:fldChar w:fldCharType="separate"/>
+                            </w:r>
+                            <w:r>
+                              <w:rPr>
+                                <w:noProof/>
+                              </w:rPr>
+                              <w:t>1</w:t>
+                            </w:r>
+                            <w:r>
+                              <w:rPr>
+                                <w:noProof/>
+                              </w:rPr>
+                              <w:fldChar w:fldCharType="end"/>
+                            </w:r>
+                            <w:r>
+                              <w:t>: système de communication</w:t>
                             </w:r>
                           </w:p>
                         </w:txbxContent>
@@ -3170,7 +3108,7 @@
           </mc:Choice>
           <mc:Fallback>
             <w:pict>
-              <v:shape w14:anchorId="68179901" id="Text Box 10" o:spid="_x0000_s1028" type="#_x0000_t202" style="position:absolute;left:0;text-align:left;margin-left:125.5pt;margin-top:131.9pt;width:200.3pt;height:.05pt;z-index:251667456;visibility:visible;mso-wrap-style:square;mso-wrap-distance-left:9pt;mso-wrap-distance-top:0;mso-wrap-distance-right:9pt;mso-wrap-distance-bottom:0;mso-position-horizontal:absolute;mso-position-horizontal-relative:text;mso-position-vertical:absolute;mso-position-vertical-relative:text;v-text-anchor:top" o:gfxdata="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" stroked="f">
+              <v:shape w14:anchorId="68179901" id="Text Box 10" o:spid="_x0000_s1028" type="#_x0000_t202" style="position:absolute;left:0;text-align:left;margin-left:125.5pt;margin-top:131.9pt;width:200.3pt;height:.05pt;z-index:251667456;visibility:visible;mso-wrap-style:square;mso-wrap-distance-left:9pt;mso-wrap-distance-top:0;mso-wrap-distance-right:9pt;mso-wrap-distance-bottom:0;mso-position-horizontal:absolute;mso-position-horizontal-relative:text;mso-position-vertical:absolute;mso-position-vertical-relative:text;v-text-anchor:top" o:gfxdata="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" stroked="f">
                 <v:textbox style="mso-fit-shape-to-text:t" inset="0,0,0,0">
                   <w:txbxContent>
                     <w:p>
@@ -3186,24 +3124,29 @@
                       <w:r>
                         <w:t xml:space="preserve">Figure </w:t>
                       </w:r>
-                      <w:fldSimple w:instr=" SEQ Figure \* ARABIC ">
-                        <w:r>
-                          <w:rPr>
-                            <w:noProof/>
-                          </w:rPr>
-                          <w:t>1</w:t>
-                        </w:r>
-                      </w:fldSimple>
                       <w:r>
-                        <w:t xml:space="preserve">: </w:t>
+                        <w:fldChar w:fldCharType="begin"/>
                       </w:r>
-                      <w:proofErr w:type="spellStart"/>
                       <w:r>
-                        <w:t>système</w:t>
+                        <w:instrText xml:space="preserve"> SEQ Figure \* ARABIC </w:instrText>
                       </w:r>
-                      <w:proofErr w:type="spellEnd"/>
                       <w:r>
-                        <w:t xml:space="preserve"> de communication</w:t>
+                        <w:fldChar w:fldCharType="separate"/>
+                      </w:r>
+                      <w:r>
+                        <w:rPr>
+                          <w:noProof/>
+                        </w:rPr>
+                        <w:t>1</w:t>
+                      </w:r>
+                      <w:r>
+                        <w:rPr>
+                          <w:noProof/>
+                        </w:rPr>
+                        <w:fldChar w:fldCharType="end"/>
+                      </w:r>
+                      <w:r>
+                        <w:t>: système de communication</w:t>
                       </w:r>
                     </w:p>
                   </w:txbxContent>
@@ -3301,7 +3244,6 @@
                                   <w:lang w:val="nl-NL"/>
                                 </w:rPr>
                               </w:pPr>
-                              <w:proofErr w:type="spellStart"/>
                               <w:r>
                                 <w:rPr>
                                   <w:lang w:val="nl-NL"/>
@@ -3314,7 +3256,6 @@
                                 </w:rPr>
                                 <w:t>RRRR</w:t>
                               </w:r>
-                              <w:proofErr w:type="spellEnd"/>
                             </w:p>
                           </w:txbxContent>
                         </wps:txbx>
@@ -3351,19 +3292,11 @@
                                   <w:lang w:val="nl-NL"/>
                                 </w:rPr>
                               </w:pPr>
-                              <w:proofErr w:type="spellStart"/>
                               <w:r>
                                 <w:rPr>
                                   <w:lang w:val="nl-NL"/>
                                 </w:rPr>
-                                <w:t>Joueur</w:t>
-                              </w:r>
-                              <w:proofErr w:type="spellEnd"/>
-                              <w:r>
-                                <w:rPr>
-                                  <w:lang w:val="nl-NL"/>
-                                </w:rPr>
-                                <w:t xml:space="preserve"> 2</w:t>
+                                <w:t>Joueur 2</w:t>
                               </w:r>
                             </w:p>
                           </w:txbxContent>
@@ -3401,19 +3334,17 @@
                                   <w:lang w:val="nl-NL"/>
                                 </w:rPr>
                               </w:pPr>
-                              <w:proofErr w:type="spellStart"/>
                               <w:r>
                                 <w:rPr>
                                   <w:lang w:val="nl-NL"/>
                                 </w:rPr>
-                                <w:t>Joueur</w:t>
+                                <w:t xml:space="preserve">Joueur </w:t>
                               </w:r>
-                              <w:proofErr w:type="spellEnd"/>
                               <w:r>
                                 <w:rPr>
                                   <w:lang w:val="nl-NL"/>
                                 </w:rPr>
-                                <w:t xml:space="preserve"> 1</w:t>
+                                <w:t>1</w:t>
                               </w:r>
                             </w:p>
                           </w:txbxContent>
@@ -3433,7 +3364,7 @@
           </mc:Choice>
           <mc:Fallback>
             <w:pict>
-              <v:group w14:anchorId="2A161DC6" id="Group 7" o:spid="_x0000_s1029" style="position:absolute;left:0;text-align:left;margin-left:0;margin-top:15.55pt;width:200.3pt;height:111.85pt;z-index:251662336;mso-position-horizontal:center;mso-position-horizontal-relative:margin" coordsize="25440,14209" o:gfxdata="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">
+              <v:group w14:anchorId="2A161DC6" id="Group 7" o:spid="_x0000_s1029" style="position:absolute;left:0;text-align:left;margin-left:0;margin-top:15.55pt;width:200.3pt;height:111.85pt;z-index:251662336;mso-position-horizontal:center;mso-position-horizontal-relative:margin" coordsize="25440,14209" o:gfxdata="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">
                 <v:shapetype id="_x0000_t75" coordsize="21600,21600" o:spt="75" o:preferrelative="t" path="m@4@5l@4@11@9@11@9@5xe" filled="f" stroked="f">
                   <v:stroke joinstyle="miter"/>
                   <v:formulas>
@@ -3453,10 +3384,10 @@
                   <v:path o:extrusionok="f" gradientshapeok="t" o:connecttype="rect"/>
                   <o:lock v:ext="edit" aspectratio="t"/>
                 </v:shapetype>
-                <v:shape id="Picture 1" o:spid="_x0000_s1030" type="#_x0000_t75" style="position:absolute;left:7333;top:3440;width:10769;height:10769;visibility:visible;mso-wrap-style:square" o:gfxdata="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">
+                <v:shape id="Picture 1" o:spid="_x0000_s1030" type="#_x0000_t75" style="position:absolute;left:7333;top:3440;width:10769;height:10769;visibility:visible;mso-wrap-style:square" o:gfxdata="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">
                   <v:imagedata r:id="rId11" o:title=""/>
                 </v:shape>
-                <v:shape id="Text Box 4" o:spid="_x0000_s1031" type="#_x0000_t202" style="position:absolute;left:8958;width:7311;height:2897;visibility:visible;mso-wrap-style:square;v-text-anchor:top" o:gfxdata="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" fillcolor="white [3201]" stroked="f" strokeweight=".5pt">
+                <v:shape id="Text Box 4" o:spid="_x0000_s1031" type="#_x0000_t202" style="position:absolute;left:8958;width:7311;height:2897;visibility:visible;mso-wrap-style:square;v-text-anchor:top" o:gfxdata="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" fillcolor="white [3201]" stroked="f" strokeweight=".5pt">
                   <v:textbox>
                     <w:txbxContent>
                       <w:p>
@@ -3465,7 +3396,6 @@
                             <w:lang w:val="nl-NL"/>
                           </w:rPr>
                         </w:pPr>
-                        <w:proofErr w:type="spellStart"/>
                         <w:r>
                           <w:rPr>
                             <w:lang w:val="nl-NL"/>
@@ -3478,12 +3408,11 @@
                           </w:rPr>
                           <w:t>RRRR</w:t>
                         </w:r>
-                        <w:proofErr w:type="spellEnd"/>
                       </w:p>
                     </w:txbxContent>
                   </v:textbox>
                 </v:shape>
-                <v:shape id="Text Box 5" o:spid="_x0000_s1032" type="#_x0000_t202" style="position:absolute;left:18106;top:10230;width:7334;height:2897;visibility:visible;mso-wrap-style:square;v-text-anchor:top" o:gfxdata="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" fillcolor="white [3201]" stroked="f" strokeweight=".5pt">
+                <v:shape id="Text Box 5" o:spid="_x0000_s1032" type="#_x0000_t202" style="position:absolute;left:18106;top:10230;width:7334;height:2897;visibility:visible;mso-wrap-style:square;v-text-anchor:top" o:gfxdata="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" fillcolor="white [3201]" stroked="f" strokeweight=".5pt">
                   <v:textbox>
                     <w:txbxContent>
                       <w:p>
@@ -3492,25 +3421,17 @@
                             <w:lang w:val="nl-NL"/>
                           </w:rPr>
                         </w:pPr>
-                        <w:proofErr w:type="spellStart"/>
                         <w:r>
                           <w:rPr>
                             <w:lang w:val="nl-NL"/>
                           </w:rPr>
-                          <w:t>Joueur</w:t>
-                        </w:r>
-                        <w:proofErr w:type="spellEnd"/>
-                        <w:r>
-                          <w:rPr>
-                            <w:lang w:val="nl-NL"/>
-                          </w:rPr>
-                          <w:t xml:space="preserve"> 2</w:t>
+                          <w:t>Joueur 2</w:t>
                         </w:r>
                       </w:p>
                     </w:txbxContent>
                   </v:textbox>
                 </v:shape>
-                <v:shape id="Text Box 6" o:spid="_x0000_s1033" type="#_x0000_t202" style="position:absolute;top:10230;width:7333;height:2897;visibility:visible;mso-wrap-style:square;v-text-anchor:top" o:gfxdata="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" fillcolor="white [3201]" stroked="f" strokeweight=".5pt">
+                <v:shape id="Text Box 6" o:spid="_x0000_s1033" type="#_x0000_t202" style="position:absolute;top:10230;width:7333;height:2897;visibility:visible;mso-wrap-style:square;v-text-anchor:top" o:gfxdata="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" fillcolor="white [3201]" stroked="f" strokeweight=".5pt">
                   <v:textbox>
                     <w:txbxContent>
                       <w:p>
@@ -3519,19 +3440,17 @@
                             <w:lang w:val="nl-NL"/>
                           </w:rPr>
                         </w:pPr>
-                        <w:proofErr w:type="spellStart"/>
                         <w:r>
                           <w:rPr>
                             <w:lang w:val="nl-NL"/>
                           </w:rPr>
-                          <w:t>Joueur</w:t>
+                          <w:t xml:space="preserve">Joueur </w:t>
                         </w:r>
-                        <w:proofErr w:type="spellEnd"/>
                         <w:r>
                           <w:rPr>
                             <w:lang w:val="nl-NL"/>
                           </w:rPr>
-                          <w:t xml:space="preserve"> 1</w:t>
+                          <w:t>1</w:t>
                         </w:r>
                       </w:p>
                     </w:txbxContent>
@@ -3672,11 +3591,11 @@
       <w:r>
         <w:t>Sa grille contenant ses unités et leur état. (</w:t>
       </w:r>
-      <w:proofErr w:type="gramStart"/>
-      <w:r>
-        <w:t>non</w:t>
-      </w:r>
-      <w:proofErr w:type="gramEnd"/>
+      <w:r>
+        <w:t>Non</w:t>
+      </w:r>
+      <w:bookmarkStart w:id="5" w:name="_GoBack"/>
+      <w:bookmarkEnd w:id="5"/>
       <w:r>
         <w:t xml:space="preserve"> touchée, touchée, détruite)</w:t>
       </w:r>
@@ -3692,11 +3611,9 @@
       <w:r>
         <w:t>La grille de l’adversaire avec la position de ces propres tires et l’état de ceux-ci. (</w:t>
       </w:r>
-      <w:proofErr w:type="gramStart"/>
-      <w:r>
-        <w:t>touché</w:t>
-      </w:r>
-      <w:proofErr w:type="gramEnd"/>
+      <w:r>
+        <w:t>Touché</w:t>
+      </w:r>
       <w:r>
         <w:t>, non touché) (cette grille est vierge au début de la partie)</w:t>
       </w:r>
@@ -3760,7 +3677,7 @@
       <w:pPr>
         <w:pStyle w:val="Heading1"/>
       </w:pPr>
-      <w:bookmarkStart w:id="5" w:name="_Toc27410055"/>
+      <w:bookmarkStart w:id="6" w:name="_Toc27406680"/>
       <w:r>
         <w:lastRenderedPageBreak/>
         <w:t>Diagramme UML</w:t>
@@ -3768,7 +3685,7 @@
       <w:r>
         <w:t xml:space="preserve"> du modèle</w:t>
       </w:r>
-      <w:bookmarkEnd w:id="5"/>
+      <w:bookmarkEnd w:id="6"/>
     </w:p>
     <w:p/>
     <w:p>
@@ -3837,24 +3754,29 @@
                             <w:r>
                               <w:t xml:space="preserve">Figure </w:t>
                             </w:r>
-                            <w:fldSimple w:instr=" SEQ Figure \* ARABIC ">
-                              <w:r>
-                                <w:rPr>
-                                  <w:noProof/>
-                                </w:rPr>
-                                <w:t>2</w:t>
-                              </w:r>
-                            </w:fldSimple>
                             <w:r>
-                              <w:t xml:space="preserve"> : </w:t>
+                              <w:fldChar w:fldCharType="begin"/>
                             </w:r>
-                            <w:proofErr w:type="spellStart"/>
                             <w:r>
-                              <w:t>Diagramme</w:t>
+                              <w:instrText xml:space="preserve"> SEQ Figure \* ARABIC </w:instrText>
                             </w:r>
-                            <w:proofErr w:type="spellEnd"/>
                             <w:r>
-                              <w:t xml:space="preserve"> UML</w:t>
+                              <w:fldChar w:fldCharType="separate"/>
+                            </w:r>
+                            <w:r>
+                              <w:rPr>
+                                <w:noProof/>
+                              </w:rPr>
+                              <w:t>2</w:t>
+                            </w:r>
+                            <w:r>
+                              <w:rPr>
+                                <w:noProof/>
+                              </w:rPr>
+                              <w:fldChar w:fldCharType="end"/>
+                            </w:r>
+                            <w:r>
+                              <w:t xml:space="preserve"> : Diagramme UML</w:t>
                             </w:r>
                           </w:p>
                         </w:txbxContent>
@@ -3879,7 +3801,7 @@
           </mc:Choice>
           <mc:Fallback>
             <w:pict>
-              <v:shape w14:anchorId="46C88DDC" id="Text Box 11" o:spid="_x0000_s1034" type="#_x0000_t202" style="position:absolute;left:0;text-align:left;margin-left:117.15pt;margin-top:541.05pt;width:397.8pt;height:15.6pt;z-index:251669504;visibility:visible;mso-wrap-style:square;mso-width-percent:0;mso-height-percent:0;mso-wrap-distance-left:9pt;mso-wrap-distance-top:0;mso-wrap-distance-right:9pt;mso-wrap-distance-bottom:0;mso-position-horizontal:absolute;mso-position-horizontal-relative:text;mso-position-vertical:absolute;mso-position-vertical-relative:text;mso-width-percent:0;mso-height-percent:0;mso-width-relative:margin;mso-height-relative:margin;v-text-anchor:top" o:gfxdata="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" stroked="f">
+              <v:shape w14:anchorId="46C88DDC" id="Text Box 11" o:spid="_x0000_s1034" type="#_x0000_t202" style="position:absolute;left:0;text-align:left;margin-left:117.15pt;margin-top:541.05pt;width:397.8pt;height:15.6pt;z-index:251669504;visibility:visible;mso-wrap-style:square;mso-width-percent:0;mso-height-percent:0;mso-wrap-distance-left:9pt;mso-wrap-distance-top:0;mso-wrap-distance-right:9pt;mso-wrap-distance-bottom:0;mso-position-horizontal:absolute;mso-position-horizontal-relative:text;mso-position-vertical:absolute;mso-position-vertical-relative:text;mso-width-percent:0;mso-height-percent:0;mso-width-relative:margin;mso-height-relative:margin;v-text-anchor:top" o:gfxdata="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" stroked="f">
                 <v:textbox inset="0,0,0,0">
                   <w:txbxContent>
                     <w:p>
@@ -3898,24 +3820,29 @@
                       <w:r>
                         <w:t xml:space="preserve">Figure </w:t>
                       </w:r>
-                      <w:fldSimple w:instr=" SEQ Figure \* ARABIC ">
-                        <w:r>
-                          <w:rPr>
-                            <w:noProof/>
-                          </w:rPr>
-                          <w:t>2</w:t>
-                        </w:r>
-                      </w:fldSimple>
                       <w:r>
-                        <w:t xml:space="preserve"> : </w:t>
+                        <w:fldChar w:fldCharType="begin"/>
                       </w:r>
-                      <w:proofErr w:type="spellStart"/>
                       <w:r>
-                        <w:t>Diagramme</w:t>
+                        <w:instrText xml:space="preserve"> SEQ Figure \* ARABIC </w:instrText>
                       </w:r>
-                      <w:proofErr w:type="spellEnd"/>
                       <w:r>
-                        <w:t xml:space="preserve"> UML</w:t>
+                        <w:fldChar w:fldCharType="separate"/>
+                      </w:r>
+                      <w:r>
+                        <w:rPr>
+                          <w:noProof/>
+                        </w:rPr>
+                        <w:t>2</w:t>
+                      </w:r>
+                      <w:r>
+                        <w:rPr>
+                          <w:noProof/>
+                        </w:rPr>
+                        <w:fldChar w:fldCharType="end"/>
+                      </w:r>
+                      <w:r>
+                        <w:t xml:space="preserve"> : Diagramme UML</w:t>
                       </w:r>
                     </w:p>
                   </w:txbxContent>
@@ -3997,17 +3924,36 @@
     <w:p>
       <w:pPr>
         <w:pStyle w:val="Heading1"/>
-      </w:pPr>
-      <w:bookmarkStart w:id="6" w:name="_Toc27410056"/>
+        <w:spacing w:line="480" w:lineRule="auto"/>
+      </w:pPr>
+      <w:bookmarkStart w:id="7" w:name="_Toc27406681"/>
       <w:r>
         <w:lastRenderedPageBreak/>
         <w:t>Choix d’implémentation</w:t>
       </w:r>
-      <w:bookmarkEnd w:id="6"/>
-    </w:p>
-    <w:p/>
-    <w:p>
-      <w:pPr>
+      <w:bookmarkEnd w:id="7"/>
+    </w:p>
+    <w:p>
+      <w:r>
+        <w:t xml:space="preserve">Il nous est </w:t>
+      </w:r>
+      <w:r>
+        <w:t>demandé</w:t>
+      </w:r>
+      <w:r>
+        <w:t xml:space="preserve"> </w:t>
+      </w:r>
+      <w:r>
+        <w:t>d’implémenter l’une des trois possibilités suivantes à notre application :</w:t>
+      </w:r>
+    </w:p>
+    <w:p>
+      <w:pPr>
+        <w:pStyle w:val="ListParagraph"/>
+        <w:numPr>
+          <w:ilvl w:val="0"/>
+          <w:numId w:val="32"/>
+        </w:numPr>
         <w:rPr>
           <w:rFonts w:asciiTheme="majorHAnsi" w:eastAsiaTheme="majorEastAsia" w:hAnsiTheme="majorHAnsi" w:cstheme="majorBidi"/>
           <w:color w:val="2F5496" w:themeColor="accent1" w:themeShade="BF"/>
@@ -4016,14 +3962,569 @@
         </w:rPr>
       </w:pPr>
       <w:r>
-        <w:br w:type="page"/>
+        <w:rPr>
+          <w:b/>
+          <w:u w:val="single"/>
+        </w:rPr>
+        <w:t>Une communication réseau</w:t>
+      </w:r>
+      <w:r>
+        <w:t>,</w:t>
+      </w:r>
+    </w:p>
+    <w:p>
+      <w:pPr>
+        <w:pStyle w:val="ListParagraph"/>
+        <w:numPr>
+          <w:ilvl w:val="0"/>
+          <w:numId w:val="30"/>
+        </w:numPr>
+        <w:rPr>
+          <w:rFonts w:asciiTheme="majorHAnsi" w:eastAsiaTheme="majorEastAsia" w:hAnsiTheme="majorHAnsi" w:cstheme="majorBidi"/>
+          <w:color w:val="2F5496" w:themeColor="accent1" w:themeShade="BF"/>
+          <w:sz w:val="32"/>
+          <w:szCs w:val="32"/>
+        </w:rPr>
+      </w:pPr>
+      <w:r>
+        <w:t>Une interaction avec une base de données,</w:t>
+      </w:r>
+    </w:p>
+    <w:p>
+      <w:pPr>
+        <w:pStyle w:val="ListParagraph"/>
+        <w:numPr>
+          <w:ilvl w:val="0"/>
+          <w:numId w:val="30"/>
+        </w:numPr>
+        <w:spacing w:line="360" w:lineRule="auto"/>
+        <w:rPr>
+          <w:rFonts w:asciiTheme="majorHAnsi" w:eastAsiaTheme="majorEastAsia" w:hAnsiTheme="majorHAnsi" w:cstheme="majorBidi"/>
+          <w:color w:val="2F5496" w:themeColor="accent1" w:themeShade="BF"/>
+          <w:sz w:val="32"/>
+          <w:szCs w:val="32"/>
+        </w:rPr>
+      </w:pPr>
+      <w:r>
+        <w:t>Ou un service web.</w:t>
+      </w:r>
+    </w:p>
+    <w:p>
+      <w:pPr>
+        <w:rPr>
+          <w:rFonts w:eastAsiaTheme="majorEastAsia"/>
+          <w:szCs w:val="32"/>
+        </w:rPr>
+      </w:pPr>
+      <w:r>
+        <w:rPr>
+          <w:rFonts w:eastAsiaTheme="majorEastAsia"/>
+          <w:szCs w:val="32"/>
+        </w:rPr>
+        <w:t xml:space="preserve">Nous avons opté pour une </w:t>
+      </w:r>
+      <w:r>
+        <w:rPr>
+          <w:rFonts w:eastAsiaTheme="majorEastAsia"/>
+          <w:b/>
+          <w:szCs w:val="32"/>
+          <w:u w:val="single"/>
+        </w:rPr>
+        <w:t>communication réseau</w:t>
+      </w:r>
+      <w:r>
+        <w:rPr>
+          <w:rFonts w:eastAsiaTheme="majorEastAsia"/>
+          <w:szCs w:val="32"/>
+        </w:rPr>
+        <w:t xml:space="preserve">, car notre objectif est de réaliser un jeu à 2 joueurs (du type 1 contre 1), se jouant sur 2 </w:t>
+      </w:r>
+      <w:r>
+        <w:rPr>
+          <w:rFonts w:eastAsiaTheme="majorEastAsia"/>
+          <w:szCs w:val="32"/>
+        </w:rPr>
+        <w:t>ordinateurs</w:t>
+      </w:r>
+      <w:r>
+        <w:rPr>
+          <w:rFonts w:eastAsiaTheme="majorEastAsia"/>
+          <w:szCs w:val="32"/>
+        </w:rPr>
+        <w:t xml:space="preserve"> différents.</w:t>
+      </w:r>
+    </w:p>
+    <w:p>
+      <w:pPr>
+        <w:rPr>
+          <w:rFonts w:eastAsiaTheme="majorEastAsia"/>
+          <w:szCs w:val="32"/>
+        </w:rPr>
+      </w:pPr>
+      <w:r>
+        <w:rPr>
+          <w:rFonts w:eastAsiaTheme="majorEastAsia"/>
+          <w:szCs w:val="32"/>
+        </w:rPr>
+        <w:t xml:space="preserve">Nous nous sommes </w:t>
+      </w:r>
+      <w:r>
+        <w:rPr>
+          <w:rFonts w:eastAsiaTheme="majorEastAsia"/>
+          <w:szCs w:val="32"/>
+        </w:rPr>
+        <w:t>basés</w:t>
+      </w:r>
+      <w:r>
+        <w:rPr>
+          <w:rFonts w:eastAsiaTheme="majorEastAsia"/>
+          <w:szCs w:val="32"/>
+        </w:rPr>
+        <w:t xml:space="preserve"> sur le modèle </w:t>
+      </w:r>
+      <w:r>
+        <w:rPr>
+          <w:rFonts w:eastAsiaTheme="majorEastAsia"/>
+          <w:b/>
+          <w:szCs w:val="32"/>
+          <w:u w:val="single"/>
+        </w:rPr>
+        <w:t>serveur-client</w:t>
+      </w:r>
+      <w:r>
+        <w:rPr>
+          <w:rFonts w:eastAsiaTheme="majorEastAsia"/>
+          <w:szCs w:val="32"/>
+        </w:rPr>
+        <w:t> pour comprendre comment tout fonctionne :</w:t>
+      </w:r>
+    </w:p>
+    <w:p>
+      <w:pPr>
+        <w:pStyle w:val="ListParagraph"/>
+        <w:numPr>
+          <w:ilvl w:val="0"/>
+          <w:numId w:val="11"/>
+        </w:numPr>
+        <w:rPr>
+          <w:rFonts w:eastAsiaTheme="majorEastAsia"/>
+          <w:szCs w:val="32"/>
+        </w:rPr>
+      </w:pPr>
+      <w:r>
+        <w:rPr>
+          <w:rFonts w:eastAsiaTheme="majorEastAsia"/>
+          <w:szCs w:val="32"/>
+        </w:rPr>
+        <w:t xml:space="preserve">Le serveur </w:t>
+      </w:r>
+      <w:r>
+        <w:rPr>
+          <w:rFonts w:eastAsiaTheme="majorEastAsia"/>
+          <w:szCs w:val="32"/>
+        </w:rPr>
+        <w:t>attend</w:t>
+      </w:r>
+      <w:r>
+        <w:rPr>
+          <w:rFonts w:eastAsiaTheme="majorEastAsia"/>
+          <w:szCs w:val="32"/>
+        </w:rPr>
+        <w:t xml:space="preserve"> les requêtes du client et lorsque celui-ci reçoit une requête, il </w:t>
+      </w:r>
+      <w:r>
+        <w:rPr>
+          <w:rFonts w:eastAsiaTheme="majorEastAsia"/>
+          <w:szCs w:val="32"/>
+        </w:rPr>
+        <w:t>répond</w:t>
+      </w:r>
+      <w:r>
+        <w:rPr>
+          <w:rFonts w:eastAsiaTheme="majorEastAsia"/>
+          <w:szCs w:val="32"/>
+        </w:rPr>
+        <w:t>.</w:t>
+      </w:r>
+    </w:p>
+    <w:p>
+      <w:pPr>
+        <w:rPr>
+          <w:rFonts w:eastAsiaTheme="majorEastAsia"/>
+          <w:szCs w:val="32"/>
+        </w:rPr>
+      </w:pPr>
+      <w:r>
+        <w:rPr>
+          <w:rFonts w:eastAsiaTheme="majorEastAsia"/>
+          <w:szCs w:val="32"/>
+          <w:u w:val="single"/>
+        </w:rPr>
+        <w:t xml:space="preserve">Et puis nous avons fait </w:t>
+      </w:r>
+      <w:r>
+        <w:rPr>
+          <w:rFonts w:eastAsiaTheme="majorEastAsia"/>
+          <w:szCs w:val="32"/>
+          <w:u w:val="single"/>
+        </w:rPr>
+        <w:t>en quelques sortes l’inverse</w:t>
+      </w:r>
+      <w:r>
+        <w:rPr>
+          <w:rFonts w:eastAsiaTheme="majorEastAsia"/>
+          <w:szCs w:val="32"/>
+        </w:rPr>
+        <w:t> :</w:t>
+      </w:r>
+    </w:p>
+    <w:p>
+      <w:pPr>
+        <w:pStyle w:val="ListParagraph"/>
+        <w:numPr>
+          <w:ilvl w:val="0"/>
+          <w:numId w:val="11"/>
+        </w:numPr>
+        <w:spacing w:after="120"/>
+        <w:ind w:hanging="357"/>
+        <w:contextualSpacing w:val="0"/>
+        <w:rPr>
+          <w:rFonts w:eastAsiaTheme="majorEastAsia"/>
+          <w:szCs w:val="32"/>
+        </w:rPr>
+      </w:pPr>
+      <w:r>
+        <w:rPr>
+          <w:rFonts w:eastAsiaTheme="majorEastAsia"/>
+          <w:szCs w:val="32"/>
+        </w:rPr>
+        <w:t>C’est les clients qui attendront que le serveur envoie une information disant qui peut « parler ».</w:t>
+      </w:r>
+    </w:p>
+    <w:p>
+      <w:pPr>
+        <w:pStyle w:val="ListParagraph"/>
+        <w:numPr>
+          <w:ilvl w:val="1"/>
+          <w:numId w:val="11"/>
+        </w:numPr>
+        <w:spacing w:after="120"/>
+        <w:ind w:hanging="357"/>
+        <w:contextualSpacing w:val="0"/>
+        <w:rPr>
+          <w:rFonts w:eastAsiaTheme="majorEastAsia"/>
+          <w:szCs w:val="32"/>
+        </w:rPr>
+      </w:pPr>
+      <w:r>
+        <w:rPr>
+          <w:rFonts w:eastAsiaTheme="majorEastAsia"/>
+          <w:szCs w:val="32"/>
+        </w:rPr>
+        <w:t>Dans notre jeu, les clients attendent que le serveur envoie un</w:t>
+      </w:r>
+      <w:r>
+        <w:rPr>
+          <w:rFonts w:eastAsiaTheme="majorEastAsia"/>
+          <w:szCs w:val="32"/>
+        </w:rPr>
+        <w:t xml:space="preserve"> message</w:t>
+      </w:r>
+      <w:r>
+        <w:rPr>
+          <w:rFonts w:eastAsiaTheme="majorEastAsia"/>
+          <w:szCs w:val="32"/>
+        </w:rPr>
+        <w:t xml:space="preserve"> « </w:t>
+      </w:r>
+      <w:r>
+        <w:rPr>
+          <w:rFonts w:eastAsiaTheme="majorEastAsia"/>
+          <w:i/>
+          <w:szCs w:val="32"/>
+        </w:rPr>
+        <w:t>c’est à toi de jouer</w:t>
+      </w:r>
+      <w:r>
+        <w:rPr>
+          <w:rFonts w:eastAsiaTheme="majorEastAsia"/>
+          <w:szCs w:val="32"/>
+        </w:rPr>
+        <w:t> » ou « </w:t>
+      </w:r>
+      <w:r>
+        <w:rPr>
+          <w:rFonts w:eastAsiaTheme="majorEastAsia"/>
+          <w:i/>
+          <w:szCs w:val="32"/>
+        </w:rPr>
+        <w:t>ce n’est pas à toi jou</w:t>
+      </w:r>
+      <w:r>
+        <w:rPr>
+          <w:rFonts w:eastAsiaTheme="majorEastAsia"/>
+          <w:i/>
+          <w:szCs w:val="32"/>
+        </w:rPr>
+        <w:t>er</w:t>
+      </w:r>
+      <w:r>
+        <w:rPr>
+          <w:rFonts w:eastAsiaTheme="majorEastAsia"/>
+          <w:szCs w:val="32"/>
+        </w:rPr>
+        <w:t> ».</w:t>
+      </w:r>
+    </w:p>
+    <w:p>
+      <w:pPr>
+        <w:pStyle w:val="ListParagraph"/>
+        <w:numPr>
+          <w:ilvl w:val="1"/>
+          <w:numId w:val="11"/>
+        </w:numPr>
+        <w:spacing w:after="120"/>
+        <w:ind w:hanging="357"/>
+        <w:contextualSpacing w:val="0"/>
+        <w:rPr>
+          <w:rFonts w:eastAsiaTheme="majorEastAsia"/>
+          <w:szCs w:val="32"/>
+        </w:rPr>
+      </w:pPr>
+      <w:r>
+        <w:rPr>
+          <w:rFonts w:eastAsiaTheme="majorEastAsia"/>
+          <w:szCs w:val="32"/>
+        </w:rPr>
+        <w:t xml:space="preserve">Et en fonction du message reçu, le client </w:t>
+      </w:r>
+      <w:r>
+        <w:rPr>
+          <w:rFonts w:eastAsiaTheme="majorEastAsia"/>
+          <w:szCs w:val="32"/>
+        </w:rPr>
+        <w:t>pourra</w:t>
+      </w:r>
+      <w:r>
+        <w:rPr>
+          <w:rFonts w:eastAsiaTheme="majorEastAsia"/>
+          <w:szCs w:val="32"/>
+        </w:rPr>
+        <w:t xml:space="preserve"> envoyer des informations (choix du tir, envoie </w:t>
+      </w:r>
+      <w:r>
+        <w:rPr>
+          <w:rFonts w:eastAsiaTheme="majorEastAsia"/>
+          <w:szCs w:val="32"/>
+        </w:rPr>
+        <w:t>des coordonnées</w:t>
+      </w:r>
+      <w:r>
+        <w:rPr>
+          <w:rFonts w:eastAsiaTheme="majorEastAsia"/>
+          <w:szCs w:val="32"/>
+        </w:rPr>
+        <w:t xml:space="preserve"> où </w:t>
+      </w:r>
+      <w:r>
+        <w:rPr>
+          <w:rFonts w:eastAsiaTheme="majorEastAsia"/>
+          <w:szCs w:val="32"/>
+        </w:rPr>
+        <w:t xml:space="preserve">l’on souhaite </w:t>
+      </w:r>
+      <w:r>
+        <w:rPr>
+          <w:rFonts w:eastAsiaTheme="majorEastAsia"/>
+          <w:szCs w:val="32"/>
+        </w:rPr>
+        <w:t>tirer, …</w:t>
+      </w:r>
+      <w:r>
+        <w:rPr>
+          <w:rFonts w:eastAsiaTheme="majorEastAsia"/>
+          <w:szCs w:val="32"/>
+        </w:rPr>
+        <w:t>)</w:t>
+      </w:r>
+    </w:p>
+    <w:p>
+      <w:pPr>
+        <w:rPr>
+          <w:rFonts w:eastAsiaTheme="majorEastAsia"/>
+          <w:szCs w:val="32"/>
+        </w:rPr>
+      </w:pPr>
+      <w:r>
+        <w:rPr>
+          <w:rFonts w:eastAsiaTheme="majorEastAsia"/>
+          <w:szCs w:val="32"/>
+        </w:rPr>
+        <w:t>Du coup, nos clients n’ont pas besoin d’avoir tous les fichiers du jeu, vu que tout le traitement se fait au niveau du serveur et pas au niveau du client.</w:t>
+      </w:r>
+    </w:p>
+    <w:p>
+      <w:pPr>
+        <w:pStyle w:val="ListParagraph"/>
+        <w:numPr>
+          <w:ilvl w:val="1"/>
+          <w:numId w:val="11"/>
+        </w:numPr>
+        <w:rPr>
+          <w:rFonts w:eastAsiaTheme="majorEastAsia"/>
+          <w:szCs w:val="32"/>
+        </w:rPr>
+      </w:pPr>
+      <w:r>
+        <w:rPr>
+          <w:rFonts w:eastAsiaTheme="majorEastAsia"/>
+          <w:szCs w:val="32"/>
+        </w:rPr>
+        <w:t>Le client envoie des informations au serveur (si le serveur lui a donnée son tour).</w:t>
+      </w:r>
+    </w:p>
+    <w:p>
+      <w:pPr>
+        <w:pStyle w:val="ListParagraph"/>
+        <w:numPr>
+          <w:ilvl w:val="1"/>
+          <w:numId w:val="11"/>
+        </w:numPr>
+        <w:rPr>
+          <w:rFonts w:eastAsiaTheme="majorEastAsia"/>
+          <w:szCs w:val="32"/>
+        </w:rPr>
+      </w:pPr>
+      <w:r>
+        <w:rPr>
+          <w:rFonts w:eastAsiaTheme="majorEastAsia"/>
+          <w:szCs w:val="32"/>
+        </w:rPr>
+        <w:t>Le serveur traite ces informations et les envoie au 2 clients.</w:t>
+      </w:r>
+    </w:p>
+    <w:p>
+      <w:pPr>
+        <w:pStyle w:val="ListParagraph"/>
+        <w:numPr>
+          <w:ilvl w:val="2"/>
+          <w:numId w:val="11"/>
+        </w:numPr>
+        <w:rPr>
+          <w:rFonts w:eastAsiaTheme="majorEastAsia"/>
+          <w:szCs w:val="32"/>
+        </w:rPr>
+      </w:pPr>
+      <w:r>
+        <w:rPr>
+          <w:rFonts w:eastAsiaTheme="majorEastAsia"/>
+          <w:szCs w:val="32"/>
+        </w:rPr>
+        <w:t>Par exemple, lorsq</w:t>
+      </w:r>
+      <w:r>
+        <w:rPr>
+          <w:rFonts w:eastAsiaTheme="majorEastAsia"/>
+          <w:szCs w:val="32"/>
+        </w:rPr>
+        <w:t>ue joueur A tir sur une case de la grille de joueur B, l’information est envoyée au serveur</w:t>
+      </w:r>
+      <w:r>
+        <w:rPr>
+          <w:rFonts w:eastAsiaTheme="majorEastAsia"/>
+          <w:szCs w:val="32"/>
+        </w:rPr>
+        <w:t>.</w:t>
+      </w:r>
+    </w:p>
+    <w:p>
+      <w:pPr>
+        <w:pStyle w:val="ListParagraph"/>
+        <w:numPr>
+          <w:ilvl w:val="2"/>
+          <w:numId w:val="11"/>
+        </w:numPr>
+        <w:rPr>
+          <w:rFonts w:eastAsiaTheme="majorEastAsia"/>
+          <w:szCs w:val="32"/>
+        </w:rPr>
+      </w:pPr>
+      <w:r>
+        <w:rPr>
+          <w:rFonts w:eastAsiaTheme="majorEastAsia"/>
+          <w:szCs w:val="32"/>
+        </w:rPr>
+        <w:t>C</w:t>
+      </w:r>
+      <w:r>
+        <w:rPr>
+          <w:rFonts w:eastAsiaTheme="majorEastAsia"/>
+          <w:szCs w:val="32"/>
+        </w:rPr>
+        <w:t xml:space="preserve">elui-ci envoie au joueur A </w:t>
+      </w:r>
+      <w:r>
+        <w:rPr>
+          <w:rFonts w:eastAsiaTheme="majorEastAsia"/>
+          <w:szCs w:val="32"/>
+        </w:rPr>
+        <w:t>s’il</w:t>
+      </w:r>
+      <w:r>
+        <w:rPr>
+          <w:rFonts w:eastAsiaTheme="majorEastAsia"/>
+          <w:szCs w:val="32"/>
+        </w:rPr>
+        <w:t xml:space="preserve"> a touché ou non une case de la grille de joueur B</w:t>
+      </w:r>
+      <w:r>
+        <w:rPr>
+          <w:rFonts w:eastAsiaTheme="majorEastAsia"/>
+          <w:szCs w:val="32"/>
+        </w:rPr>
+        <w:t xml:space="preserve"> (sous forme d’actualisation de la grille de jeu)</w:t>
+      </w:r>
+    </w:p>
+    <w:p>
+      <w:pPr>
+        <w:pStyle w:val="ListParagraph"/>
+        <w:numPr>
+          <w:ilvl w:val="2"/>
+          <w:numId w:val="11"/>
+        </w:numPr>
+        <w:rPr>
+          <w:rFonts w:eastAsiaTheme="majorEastAsia"/>
+          <w:szCs w:val="32"/>
+        </w:rPr>
+      </w:pPr>
+      <w:r>
+        <w:rPr>
+          <w:rFonts w:eastAsiaTheme="majorEastAsia"/>
+          <w:szCs w:val="32"/>
+        </w:rPr>
+        <w:t>Le serveur envoie également au 2</w:t>
+      </w:r>
+      <w:r>
+        <w:rPr>
+          <w:rFonts w:eastAsiaTheme="majorEastAsia"/>
+          <w:szCs w:val="32"/>
+          <w:vertAlign w:val="superscript"/>
+        </w:rPr>
+        <w:t>ème</w:t>
+      </w:r>
+      <w:r>
+        <w:rPr>
+          <w:rFonts w:eastAsiaTheme="majorEastAsia"/>
+          <w:szCs w:val="32"/>
+        </w:rPr>
+        <w:t xml:space="preserve"> joueur (joueur B) des informations à propos du tir du joueur A (sous forme d’actualisation de la grille de jeu).</w:t>
       </w:r>
     </w:p>
     <w:p>
       <w:pPr>
         <w:pStyle w:val="Heading2"/>
       </w:pPr>
-      <w:bookmarkStart w:id="7" w:name="_Toc27410057"/>
+      <w:bookmarkStart w:id="8" w:name="_Toc27406682"/>
       <w:r>
         <w:rPr>
           <w:noProof/>
@@ -4078,14 +4579,27 @@
                             <w:r>
                               <w:t xml:space="preserve">Figure </w:t>
                             </w:r>
-                            <w:fldSimple w:instr=" SEQ Figure \* ARABIC ">
-                              <w:r>
-                                <w:rPr>
-                                  <w:noProof/>
-                                </w:rPr>
-                                <w:t>3</w:t>
-                              </w:r>
-                            </w:fldSimple>
+                            <w:r>
+                              <w:fldChar w:fldCharType="begin"/>
+                            </w:r>
+                            <w:r>
+                              <w:instrText xml:space="preserve"> SEQ Figure \* ARABIC </w:instrText>
+                            </w:r>
+                            <w:r>
+                              <w:fldChar w:fldCharType="separate"/>
+                            </w:r>
+                            <w:r>
+                              <w:rPr>
+                                <w:noProof/>
+                              </w:rPr>
+                              <w:t>3</w:t>
+                            </w:r>
+                            <w:r>
+                              <w:rPr>
+                                <w:noProof/>
+                              </w:rPr>
+                              <w:fldChar w:fldCharType="end"/>
+                            </w:r>
                             <w:r>
                               <w:t>: Game-flow</w:t>
                             </w:r>
@@ -4106,7 +4620,7 @@
           </mc:Choice>
           <mc:Fallback>
             <w:pict>
-              <v:shape w14:anchorId="1FB64151" id="Text Box 12" o:spid="_x0000_s1035" type="#_x0000_t202" style="position:absolute;left:0;text-align:left;margin-left:14.15pt;margin-top:676.25pt;width:423pt;height:.05pt;z-index:251671552;visibility:visible;mso-wrap-style:square;mso-wrap-distance-left:9pt;mso-wrap-distance-top:0;mso-wrap-distance-right:9pt;mso-wrap-distance-bottom:0;mso-position-horizontal:absolute;mso-position-horizontal-relative:text;mso-position-vertical:absolute;mso-position-vertical-relative:text;v-text-anchor:top" o:gfxdata="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" stroked="f">
+              <v:shape w14:anchorId="1FB64151" id="Text Box 12" o:spid="_x0000_s1035" type="#_x0000_t202" style="position:absolute;left:0;text-align:left;margin-left:14.15pt;margin-top:676.25pt;width:423pt;height:.05pt;z-index:251671552;visibility:visible;mso-wrap-style:square;mso-wrap-distance-left:9pt;mso-wrap-distance-top:0;mso-wrap-distance-right:9pt;mso-wrap-distance-bottom:0;mso-position-horizontal:absolute;mso-position-horizontal-relative:text;mso-position-vertical:absolute;mso-position-vertical-relative:text;v-text-anchor:top" o:gfxdata="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" stroked="f">
                 <v:textbox style="mso-fit-shape-to-text:t" inset="0,0,0,0">
                   <w:txbxContent>
                     <w:p>
@@ -4121,14 +4635,27 @@
                       <w:r>
                         <w:t xml:space="preserve">Figure </w:t>
                       </w:r>
-                      <w:fldSimple w:instr=" SEQ Figure \* ARABIC ">
-                        <w:r>
-                          <w:rPr>
-                            <w:noProof/>
-                          </w:rPr>
-                          <w:t>3</w:t>
-                        </w:r>
-                      </w:fldSimple>
+                      <w:r>
+                        <w:fldChar w:fldCharType="begin"/>
+                      </w:r>
+                      <w:r>
+                        <w:instrText xml:space="preserve"> SEQ Figure \* ARABIC </w:instrText>
+                      </w:r>
+                      <w:r>
+                        <w:fldChar w:fldCharType="separate"/>
+                      </w:r>
+                      <w:r>
+                        <w:rPr>
+                          <w:noProof/>
+                        </w:rPr>
+                        <w:t>3</w:t>
+                      </w:r>
+                      <w:r>
+                        <w:rPr>
+                          <w:noProof/>
+                        </w:rPr>
+                        <w:fldChar w:fldCharType="end"/>
+                      </w:r>
                       <w:r>
                         <w:t>: Game-flow</w:t>
                       </w:r>
@@ -4213,24 +4740,18 @@
       <w:r>
         <w:t>néral</w:t>
       </w:r>
-      <w:bookmarkEnd w:id="7"/>
-    </w:p>
-    <w:p>
-      <w:pPr>
-        <w:rPr>
-          <w:rFonts w:eastAsiaTheme="majorEastAsia"/>
-        </w:rPr>
-      </w:pPr>
+      <w:bookmarkEnd w:id="8"/>
     </w:p>
     <w:p>
       <w:pPr>
         <w:pStyle w:val="Heading1"/>
       </w:pPr>
-      <w:bookmarkStart w:id="8" w:name="_Toc27410058"/>
-      <w:r>
+      <w:bookmarkStart w:id="9" w:name="_Toc27406683"/>
+      <w:r>
+        <w:lastRenderedPageBreak/>
         <w:t>Difficultés rencontrées</w:t>
       </w:r>
-      <w:bookmarkEnd w:id="8"/>
+      <w:bookmarkEnd w:id="9"/>
     </w:p>
     <w:p/>
     <w:p>
@@ -4241,14 +4762,17 @@
           <w:numId w:val="19"/>
         </w:numPr>
       </w:pPr>
-      <w:bookmarkStart w:id="9" w:name="_Toc27410059"/>
-      <w:r>
+      <w:bookmarkStart w:id="10" w:name="_Toc27406684"/>
+      <w:r>
+        <w:rPr>
+          <w:u w:val="single"/>
+        </w:rPr>
         <w:t>Maitrise de l’outil « Git »</w:t>
       </w:r>
       <w:r>
         <w:t> :</w:t>
       </w:r>
-      <w:bookmarkEnd w:id="9"/>
+      <w:bookmarkEnd w:id="10"/>
     </w:p>
     <w:p/>
     <w:p>
@@ -4268,13 +4792,7 @@
         <w:t>une difficulté</w:t>
       </w:r>
       <w:r>
-        <w:t xml:space="preserve"> </w:t>
-      </w:r>
-      <w:r>
-        <w:t>à proprement</w:t>
-      </w:r>
-      <w:r>
-        <w:t xml:space="preserve"> dite</w:t>
+        <w:t xml:space="preserve"> à proprement dite</w:t>
       </w:r>
       <w:r>
         <w:t xml:space="preserve">, </w:t>
@@ -4304,15 +4822,7 @@
         <w:t xml:space="preserve"> de git ainsi que </w:t>
       </w:r>
       <w:r>
-        <w:t xml:space="preserve">la création et le </w:t>
-      </w:r>
-      <w:proofErr w:type="spellStart"/>
-      <w:r>
-        <w:t>merge</w:t>
-      </w:r>
-      <w:proofErr w:type="spellEnd"/>
-      <w:r>
-        <w:t xml:space="preserve"> de branches</w:t>
+        <w:t>la création et le merge de branches</w:t>
       </w:r>
       <w:r>
         <w:t xml:space="preserve">) </w:t>
@@ -4345,23 +4855,41 @@
           <w:numId w:val="19"/>
         </w:numPr>
       </w:pPr>
-      <w:bookmarkStart w:id="10" w:name="_Toc27410060"/>
-      <w:r>
+      <w:bookmarkStart w:id="11" w:name="_Toc27406685"/>
+      <w:r>
+        <w:rPr>
+          <w:u w:val="single"/>
+        </w:rPr>
         <w:t xml:space="preserve">Implémentation de la </w:t>
       </w:r>
       <w:r>
+        <w:rPr>
+          <w:u w:val="single"/>
+        </w:rPr>
         <w:t>communication</w:t>
       </w:r>
       <w:r>
+        <w:rPr>
+          <w:u w:val="single"/>
+        </w:rPr>
         <w:t xml:space="preserve"> Client-Serveur </w:t>
       </w:r>
       <w:r>
+        <w:rPr>
+          <w:u w:val="single"/>
+        </w:rPr>
         <w:t xml:space="preserve">avec le </w:t>
       </w:r>
       <w:r>
-        <w:t>modèle :</w:t>
-      </w:r>
-      <w:bookmarkEnd w:id="10"/>
+        <w:rPr>
+          <w:u w:val="single"/>
+        </w:rPr>
+        <w:t>modèle</w:t>
+      </w:r>
+      <w:r>
+        <w:t> :</w:t>
+      </w:r>
+      <w:bookmarkEnd w:id="11"/>
     </w:p>
     <w:p/>
     <w:p>
@@ -4496,14 +5024,17 @@
           <w:numId w:val="19"/>
         </w:numPr>
       </w:pPr>
-      <w:bookmarkStart w:id="11" w:name="_Toc27410061"/>
-      <w:r>
+      <w:bookmarkStart w:id="12" w:name="_Toc27406686"/>
+      <w:r>
+        <w:rPr>
+          <w:u w:val="single"/>
+        </w:rPr>
         <w:t>Implémentation de l’architecture MVC</w:t>
       </w:r>
       <w:r>
         <w:t> :</w:t>
       </w:r>
-      <w:bookmarkEnd w:id="11"/>
+      <w:bookmarkEnd w:id="12"/>
     </w:p>
     <w:p/>
     <w:p>
@@ -4581,13 +5112,7 @@
         <w:t xml:space="preserve"> </w:t>
       </w:r>
       <w:r>
-        <w:t xml:space="preserve">Cela fut une </w:t>
-      </w:r>
-      <w:r>
-        <w:t>fameuse</w:t>
-      </w:r>
-      <w:r>
-        <w:t xml:space="preserve"> erreur ! </w:t>
+        <w:t xml:space="preserve">Cela fut une grande erreur ! </w:t>
       </w:r>
     </w:p>
     <w:p>
@@ -4702,14 +5227,27 @@
                             <w:r>
                               <w:t xml:space="preserve">Figure </w:t>
                             </w:r>
-                            <w:fldSimple w:instr=" SEQ Figure \* ARABIC ">
-                              <w:r>
-                                <w:rPr>
-                                  <w:noProof/>
-                                </w:rPr>
-                                <w:t>4</w:t>
-                              </w:r>
-                            </w:fldSimple>
+                            <w:r>
+                              <w:fldChar w:fldCharType="begin"/>
+                            </w:r>
+                            <w:r>
+                              <w:instrText xml:space="preserve"> SEQ Figure \* ARABIC </w:instrText>
+                            </w:r>
+                            <w:r>
+                              <w:fldChar w:fldCharType="separate"/>
+                            </w:r>
+                            <w:r>
+                              <w:rPr>
+                                <w:noProof/>
+                              </w:rPr>
+                              <w:t>4</w:t>
+                            </w:r>
+                            <w:r>
+                              <w:rPr>
+                                <w:noProof/>
+                              </w:rPr>
+                              <w:fldChar w:fldCharType="end"/>
+                            </w:r>
                             <w:r>
                               <w:t xml:space="preserve"> MVC structure </w:t>
                             </w:r>
@@ -4750,7 +5288,7 @@
           </mc:Choice>
           <mc:Fallback>
             <w:pict>
-              <v:shape w14:anchorId="3873CFE1" id="Text Box 14" o:spid="_x0000_s1036" type="#_x0000_t202" style="position:absolute;left:0;text-align:left;margin-left:47.45pt;margin-top:227pt;width:317.1pt;height:32.15pt;z-index:251674624;visibility:visible;mso-wrap-style:square;mso-width-percent:0;mso-height-percent:0;mso-wrap-distance-left:9pt;mso-wrap-distance-top:0;mso-wrap-distance-right:9pt;mso-wrap-distance-bottom:0;mso-position-horizontal:absolute;mso-position-horizontal-relative:text;mso-position-vertical:absolute;mso-position-vertical-relative:text;mso-width-percent:0;mso-height-percent:0;mso-width-relative:margin;mso-height-relative:margin;v-text-anchor:top" o:gfxdata="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" stroked="f">
+              <v:shape w14:anchorId="3873CFE1" id="Text Box 14" o:spid="_x0000_s1036" type="#_x0000_t202" style="position:absolute;left:0;text-align:left;margin-left:47.45pt;margin-top:227pt;width:317.1pt;height:32.15pt;z-index:251674624;visibility:visible;mso-wrap-style:square;mso-width-percent:0;mso-height-percent:0;mso-wrap-distance-left:9pt;mso-wrap-distance-top:0;mso-wrap-distance-right:9pt;mso-wrap-distance-bottom:0;mso-position-horizontal:absolute;mso-position-horizontal-relative:text;mso-position-vertical:absolute;mso-position-vertical-relative:text;mso-width-percent:0;mso-height-percent:0;mso-width-relative:margin;mso-height-relative:margin;v-text-anchor:top" o:gfxdata="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" stroked="f">
                 <v:textbox inset="0,0,0,0">
                   <w:txbxContent>
                     <w:p>
@@ -4760,14 +5298,27 @@
                       <w:r>
                         <w:t xml:space="preserve">Figure </w:t>
                       </w:r>
-                      <w:fldSimple w:instr=" SEQ Figure \* ARABIC ">
-                        <w:r>
-                          <w:rPr>
-                            <w:noProof/>
-                          </w:rPr>
-                          <w:t>4</w:t>
-                        </w:r>
-                      </w:fldSimple>
+                      <w:r>
+                        <w:fldChar w:fldCharType="begin"/>
+                      </w:r>
+                      <w:r>
+                        <w:instrText xml:space="preserve"> SEQ Figure \* ARABIC </w:instrText>
+                      </w:r>
+                      <w:r>
+                        <w:fldChar w:fldCharType="separate"/>
+                      </w:r>
+                      <w:r>
+                        <w:rPr>
+                          <w:noProof/>
+                        </w:rPr>
+                        <w:t>4</w:t>
+                      </w:r>
+                      <w:r>
+                        <w:rPr>
+                          <w:noProof/>
+                        </w:rPr>
+                        <w:fldChar w:fldCharType="end"/>
+                      </w:r>
                       <w:r>
                         <w:t xml:space="preserve"> MVC structure </w:t>
                       </w:r>
@@ -4876,9 +5427,6 @@
         <w:instrText xml:space="preserve"> INCLUDEPICTURE "https://scr.sad.supinfo.com/articles/resources/207871/8729/1.png" \* MERGEFORMATINET </w:instrText>
       </w:r>
       <w:r>
-        <w:fldChar w:fldCharType="separate"/>
-      </w:r>
-      <w:r>
         <w:fldChar w:fldCharType="end"/>
       </w:r>
     </w:p>
@@ -5114,7 +5662,13 @@
         </w:numPr>
       </w:pPr>
       <w:r>
-        <w:t>Dissocier la connexion au serveur d’une vue :</w:t>
+        <w:rPr>
+          <w:u w:val="single"/>
+        </w:rPr>
+        <w:t>Dissocier la connexion au serveur d’une vue</w:t>
+      </w:r>
+      <w:r>
+        <w:t> :</w:t>
       </w:r>
     </w:p>
     <w:p>
@@ -5209,15 +5763,27 @@
         </w:rPr>
       </w:pPr>
       <w:r>
+        <w:rPr>
+          <w:u w:val="single"/>
+        </w:rPr>
         <w:t>Créer un modèle fictif</w:t>
       </w:r>
       <w:r>
+        <w:rPr>
+          <w:u w:val="single"/>
+        </w:rPr>
         <w:t xml:space="preserve"> qui pourra être observé par de multiple</w:t>
       </w:r>
       <w:r>
+        <w:rPr>
+          <w:u w:val="single"/>
+        </w:rPr>
         <w:t>s</w:t>
       </w:r>
       <w:r>
+        <w:rPr>
+          <w:u w:val="single"/>
+        </w:rPr>
         <w:t xml:space="preserve"> vues</w:t>
       </w:r>
       <w:r>
@@ -5260,7 +5826,13 @@
         </w:rPr>
       </w:pPr>
       <w:r>
-        <w:t xml:space="preserve">Convertir les vues en observateurs et ajouter un contrôleur : </w:t>
+        <w:rPr>
+          <w:u w:val="single"/>
+        </w:rPr>
+        <w:t>Convertir les vues en observateurs et ajouter un contrôleur</w:t>
+      </w:r>
+      <w:r>
+        <w:t xml:space="preserve"> : </w:t>
       </w:r>
     </w:p>
     <w:p>
@@ -5324,13 +5896,14 @@
     <w:p>
       <w:pPr>
         <w:pStyle w:val="Heading1"/>
-      </w:pPr>
-      <w:bookmarkStart w:id="12" w:name="_Toc27410062"/>
+        <w:spacing w:line="480" w:lineRule="auto"/>
+      </w:pPr>
+      <w:bookmarkStart w:id="13" w:name="_Toc27406687"/>
       <w:r>
         <w:lastRenderedPageBreak/>
         <w:t>Pistes d’amélioration</w:t>
       </w:r>
-      <w:bookmarkEnd w:id="12"/>
+      <w:bookmarkEnd w:id="13"/>
     </w:p>
     <w:p>
       <w:pPr>
@@ -5339,25 +5912,47 @@
           <w:ilvl w:val="0"/>
           <w:numId w:val="21"/>
         </w:numPr>
-      </w:pPr>
-      <w:bookmarkStart w:id="13" w:name="_Toc27410063"/>
-      <w:r>
+        <w:spacing w:line="360" w:lineRule="auto"/>
+        <w:rPr>
+          <w:u w:val="single"/>
+        </w:rPr>
+      </w:pPr>
+      <w:bookmarkStart w:id="14" w:name="_Toc27406688"/>
+      <w:r>
+        <w:rPr>
+          <w:u w:val="single"/>
+        </w:rPr>
         <w:t>Revoir complète</w:t>
       </w:r>
       <w:r>
+        <w:rPr>
+          <w:u w:val="single"/>
+        </w:rPr>
         <w:t>ment la structure</w:t>
       </w:r>
       <w:r>
+        <w:rPr>
+          <w:u w:val="single"/>
+        </w:rPr>
         <w:t xml:space="preserve"> de notre architectu</w:t>
       </w:r>
       <w:r>
+        <w:rPr>
+          <w:u w:val="single"/>
+        </w:rPr>
         <w:t>r</w:t>
       </w:r>
       <w:r>
+        <w:rPr>
+          <w:u w:val="single"/>
+        </w:rPr>
         <w:t>e MVC</w:t>
       </w:r>
-      <w:bookmarkEnd w:id="13"/>
-      <w:r>
+      <w:bookmarkEnd w:id="14"/>
+      <w:r>
+        <w:rPr>
+          <w:u w:val="single"/>
+        </w:rPr>
         <w:t xml:space="preserve"> </w:t>
       </w:r>
     </w:p>
@@ -5375,21 +5970,34 @@
         </w:rPr>
         <w:t>(</w:t>
       </w:r>
-      <w:proofErr w:type="gramStart"/>
       <w:r>
         <w:rPr>
           <w:i/>
           <w:iCs/>
         </w:rPr>
-        <w:t>explication</w:t>
-      </w:r>
-      <w:proofErr w:type="gramEnd"/>
+        <w:t>Explication</w:t>
+      </w:r>
       <w:r>
         <w:rPr>
           <w:i/>
           <w:iCs/>
         </w:rPr>
-        <w:t xml:space="preserve"> voir point précédent)</w:t>
+        <w:t xml:space="preserve"> voir </w:t>
+      </w:r>
+      <w:r>
+        <w:rPr>
+          <w:b/>
+          <w:i/>
+          <w:iCs/>
+        </w:rPr>
+        <w:t>point précédent</w:t>
+      </w:r>
+      <w:r>
+        <w:rPr>
+          <w:i/>
+          <w:iCs/>
+        </w:rPr>
+        <w:t>)</w:t>
       </w:r>
     </w:p>
     <w:p>
@@ -5399,28 +6007,46 @@
           <w:ilvl w:val="0"/>
           <w:numId w:val="21"/>
         </w:numPr>
-      </w:pPr>
-      <w:bookmarkStart w:id="14" w:name="_Toc27410064"/>
-      <w:r>
+        <w:spacing w:line="360" w:lineRule="auto"/>
+        <w:rPr>
+          <w:u w:val="single"/>
+        </w:rPr>
+      </w:pPr>
+      <w:bookmarkStart w:id="15" w:name="_Toc27406689"/>
+      <w:r>
+        <w:rPr>
+          <w:u w:val="single"/>
+        </w:rPr>
         <w:t xml:space="preserve">Ajouter le bonus </w:t>
       </w:r>
       <w:r>
+        <w:rPr>
+          <w:u w:val="single"/>
+        </w:rPr>
         <w:t>« </w:t>
       </w:r>
       <w:r>
+        <w:rPr>
+          <w:u w:val="single"/>
+        </w:rPr>
         <w:t>radar-</w:t>
       </w:r>
       <w:proofErr w:type="spellStart"/>
       <w:r>
+        <w:rPr>
+          <w:u w:val="single"/>
+        </w:rPr>
         <w:t>discovery</w:t>
       </w:r>
+      <w:bookmarkEnd w:id="15"/>
       <w:proofErr w:type="spellEnd"/>
       <w:r>
+        <w:rPr>
+          <w:u w:val="single"/>
+        </w:rPr>
         <w:t> »</w:t>
       </w:r>
-      <w:bookmarkEnd w:id="14"/>
-    </w:p>
-    <w:p/>
+    </w:p>
     <w:p>
       <w:r>
         <w:t>Une des armes</w:t>
@@ -5526,17 +6152,26 @@
           <w:ilvl w:val="0"/>
           <w:numId w:val="21"/>
         </w:numPr>
-      </w:pPr>
-      <w:bookmarkStart w:id="15" w:name="_Toc27410065"/>
-      <w:r>
+        <w:spacing w:line="360" w:lineRule="auto"/>
+        <w:rPr>
+          <w:u w:val="single"/>
+        </w:rPr>
+      </w:pPr>
+      <w:bookmarkStart w:id="16" w:name="_Toc27406690"/>
+      <w:r>
+        <w:rPr>
+          <w:u w:val="single"/>
+        </w:rPr>
         <w:t>Améliorations du système de positionnement des unités</w:t>
       </w:r>
-      <w:bookmarkEnd w:id="15"/>
-      <w:r>
+      <w:bookmarkEnd w:id="16"/>
+      <w:r>
+        <w:rPr>
+          <w:u w:val="single"/>
+        </w:rPr>
         <w:t xml:space="preserve"> </w:t>
       </w:r>
     </w:p>
-    <w:p/>
     <w:p>
       <w:r>
         <w:t xml:space="preserve">Il </w:t>
@@ -5581,21 +6216,29 @@
         </w:numPr>
       </w:pPr>
       <w:r>
-        <w:t xml:space="preserve">En GUI : système de </w:t>
-      </w:r>
-      <w:proofErr w:type="spellStart"/>
-      <w:r>
-        <w:t>drag&amp;drop</w:t>
-      </w:r>
-      <w:proofErr w:type="spellEnd"/>
-      <w:r>
-        <w:t xml:space="preserve"> + </w:t>
-      </w:r>
-      <w:proofErr w:type="spellStart"/>
-      <w:r>
-        <w:t>rotate</w:t>
-      </w:r>
-      <w:proofErr w:type="spellEnd"/>
+        <w:t xml:space="preserve">En </w:t>
+      </w:r>
+      <w:r>
+        <w:t>GUI</w:t>
+      </w:r>
+      <w:r>
+        <w:t> : système de drag</w:t>
+      </w:r>
+      <w:r>
+        <w:t xml:space="preserve"> </w:t>
+      </w:r>
+      <w:r>
+        <w:t>&amp;</w:t>
+      </w:r>
+      <w:r>
+        <w:t xml:space="preserve"> </w:t>
+      </w:r>
+      <w:r>
+        <w:t>drop + rota</w:t>
+      </w:r>
+      <w:r>
+        <w:t>tion</w:t>
+      </w:r>
       <w:r>
         <w:t xml:space="preserve">. </w:t>
       </w:r>
@@ -5609,7 +6252,13 @@
         </w:numPr>
       </w:pPr>
       <w:r>
-        <w:t xml:space="preserve">En Cmd-line : </w:t>
+        <w:t xml:space="preserve">En </w:t>
+      </w:r>
+      <w:r>
+        <w:t>Ligne de commande</w:t>
+      </w:r>
+      <w:r>
+        <w:t xml:space="preserve"> : </w:t>
       </w:r>
       <w:r>
         <w:t xml:space="preserve">une </w:t>
@@ -5620,14 +6269,9 @@
       <w:r>
         <w:t xml:space="preserve"> à </w:t>
       </w:r>
-      <w:proofErr w:type="gramStart"/>
-      <w:r>
-        <w:t xml:space="preserve">entrer </w:t>
-      </w:r>
-      <w:r>
-        <w:t xml:space="preserve"> suivit</w:t>
-      </w:r>
-      <w:proofErr w:type="gramEnd"/>
+      <w:r>
+        <w:t>entrer suivit</w:t>
+      </w:r>
       <w:r>
         <w:t xml:space="preserve"> d’une direction. </w:t>
       </w:r>
@@ -5640,17 +6284,26 @@
           <w:ilvl w:val="0"/>
           <w:numId w:val="21"/>
         </w:numPr>
-      </w:pPr>
-      <w:bookmarkStart w:id="16" w:name="_Toc27410066"/>
-      <w:r>
+        <w:spacing w:line="360" w:lineRule="auto"/>
+        <w:rPr>
+          <w:u w:val="single"/>
+        </w:rPr>
+      </w:pPr>
+      <w:bookmarkStart w:id="17" w:name="_Toc27406691"/>
+      <w:r>
+        <w:rPr>
+          <w:u w:val="single"/>
+        </w:rPr>
         <w:t>Amélioration de la gestion des tirs</w:t>
       </w:r>
-      <w:bookmarkEnd w:id="16"/>
-      <w:r>
+      <w:bookmarkEnd w:id="17"/>
+      <w:r>
+        <w:rPr>
+          <w:u w:val="single"/>
+        </w:rPr>
         <w:t xml:space="preserve"> </w:t>
       </w:r>
     </w:p>
-    <w:p/>
     <w:p>
       <w:r>
         <w:t xml:space="preserve">Afin de simplifier le code </w:t>
@@ -5678,20 +6331,37 @@
           <w:ilvl w:val="0"/>
           <w:numId w:val="29"/>
         </w:numPr>
-      </w:pPr>
-      <w:r>
+        <w:spacing w:line="360" w:lineRule="auto"/>
+      </w:pPr>
+      <w:r>
+        <w:rPr>
+          <w:u w:val="single"/>
+        </w:rPr>
         <w:t>Tir</w:t>
       </w:r>
       <w:r>
+        <w:rPr>
+          <w:u w:val="single"/>
+        </w:rPr>
         <w:t xml:space="preserve"> partiellement en dehors d</w:t>
       </w:r>
       <w:r>
-        <w:t>e la grille :</w:t>
-      </w:r>
-    </w:p>
-    <w:p>
-      <w:pPr>
-        <w:ind w:left="720"/>
+        <w:rPr>
+          <w:u w:val="single"/>
+        </w:rPr>
+        <w:t>e la grille</w:t>
+      </w:r>
+      <w:r>
+        <w:t xml:space="preserve"> :</w:t>
+      </w:r>
+    </w:p>
+    <w:p>
+      <w:pPr>
+        <w:pStyle w:val="ListParagraph"/>
+        <w:numPr>
+          <w:ilvl w:val="1"/>
+          <w:numId w:val="29"/>
+        </w:numPr>
       </w:pPr>
       <w:r>
         <w:t>Un tir ne peut jamais être introduit à l’extérieur d</w:t>
@@ -5713,21 +6383,11 @@
       <w:r>
         <w:t xml:space="preserve"> » ou </w:t>
       </w:r>
-      <w:proofErr w:type="gramStart"/>
-      <w:r>
-        <w:t>le  «</w:t>
-      </w:r>
-      <w:proofErr w:type="gramEnd"/>
-      <w:r>
-        <w:t> </w:t>
-      </w:r>
-      <w:proofErr w:type="spellStart"/>
-      <w:r>
-        <w:t>Big-shot</w:t>
-      </w:r>
-      <w:proofErr w:type="spellEnd"/>
-      <w:r>
-        <w:t> », certain</w:t>
+      <w:r>
+        <w:t>le «</w:t>
+      </w:r>
+      <w:r>
+        <w:t> Big-shot », certain</w:t>
       </w:r>
       <w:r>
         <w:t>s des tirs peuvent tomber à l’extérieur de la grille.</w:t>
@@ -5745,8 +6405,12 @@
           <w:ilvl w:val="0"/>
           <w:numId w:val="29"/>
         </w:numPr>
-      </w:pPr>
-      <w:r>
+        <w:spacing w:line="360" w:lineRule="auto"/>
+      </w:pPr>
+      <w:r>
+        <w:rPr>
+          <w:u w:val="single"/>
+        </w:rPr>
         <w:t>Tir sur une case qui a déjà été tirée</w:t>
       </w:r>
       <w:r>
@@ -5758,7 +6422,11 @@
     </w:p>
     <w:p>
       <w:pPr>
-        <w:ind w:left="720"/>
+        <w:pStyle w:val="ListParagraph"/>
+        <w:numPr>
+          <w:ilvl w:val="1"/>
+          <w:numId w:val="29"/>
+        </w:numPr>
       </w:pPr>
       <w:r>
         <w:t>Pour le moment, il est tout à fait possible de tirer sur une case ayant déjà été tirée.</w:t>
@@ -5777,12 +6445,17 @@
           <w:ilvl w:val="0"/>
           <w:numId w:val="21"/>
         </w:numPr>
-      </w:pPr>
-      <w:bookmarkStart w:id="17" w:name="_Toc27410067"/>
-      <w:r>
+        <w:spacing w:line="360" w:lineRule="auto"/>
+        <w:rPr>
+          <w:u w:val="single"/>
+        </w:rPr>
+      </w:pPr>
+      <w:r>
+        <w:rPr>
+          <w:u w:val="single"/>
+        </w:rPr>
         <w:t>Gestion d’une fermeture d’un client/serveur en pleine partie</w:t>
       </w:r>
-      <w:bookmarkEnd w:id="17"/>
     </w:p>
     <w:p>
       <w:pPr>
@@ -5790,87 +6463,79 @@
           <w:rFonts w:eastAsiaTheme="majorEastAsia"/>
         </w:rPr>
       </w:pPr>
-    </w:p>
-    <w:p>
-      <w:pPr>
+      <w:r>
         <w:rPr>
           <w:rFonts w:eastAsiaTheme="majorEastAsia"/>
         </w:rPr>
-      </w:pPr>
+        <w:t>Même si actuellement nous avons essay</w:t>
+      </w:r>
       <w:r>
         <w:rPr>
           <w:rFonts w:eastAsiaTheme="majorEastAsia"/>
         </w:rPr>
-        <w:t>Même si actuellement nous avons essay</w:t>
+        <w:t>é</w:t>
       </w:r>
       <w:r>
         <w:rPr>
           <w:rFonts w:eastAsiaTheme="majorEastAsia"/>
         </w:rPr>
-        <w:t>é</w:t>
+        <w:t xml:space="preserve"> </w:t>
       </w:r>
       <w:r>
         <w:rPr>
           <w:rFonts w:eastAsiaTheme="majorEastAsia"/>
         </w:rPr>
-        <w:t xml:space="preserve"> </w:t>
+        <w:t xml:space="preserve">de quitter proprement les jeux lorsque le serveur plante ou </w:t>
       </w:r>
       <w:r>
         <w:rPr>
           <w:rFonts w:eastAsiaTheme="majorEastAsia"/>
         </w:rPr>
-        <w:t xml:space="preserve">de quitter proprement les jeux lorsque le serveur plante ou </w:t>
+        <w:t>qu’</w:t>
       </w:r>
       <w:r>
         <w:rPr>
           <w:rFonts w:eastAsiaTheme="majorEastAsia"/>
         </w:rPr>
-        <w:t>qu’</w:t>
+        <w:t>un des clients ferme sa fenêtre</w:t>
       </w:r>
       <w:r>
         <w:rPr>
           <w:rFonts w:eastAsiaTheme="majorEastAsia"/>
         </w:rPr>
-        <w:t>un des clients ferme sa fenêtre</w:t>
+        <w:t xml:space="preserve">, aucune information n’est </w:t>
       </w:r>
       <w:r>
         <w:rPr>
           <w:rFonts w:eastAsiaTheme="majorEastAsia"/>
         </w:rPr>
-        <w:t xml:space="preserve">, aucune information n’est </w:t>
-      </w:r>
-      <w:proofErr w:type="gramStart"/>
+        <w:t>donnée</w:t>
+      </w:r>
       <w:r>
         <w:rPr>
           <w:rFonts w:eastAsiaTheme="majorEastAsia"/>
         </w:rPr>
-        <w:t>données</w:t>
-      </w:r>
-      <w:proofErr w:type="gramEnd"/>
-      <w:r>
-        <w:rPr>
-          <w:rFonts w:eastAsiaTheme="majorEastAsia"/>
-        </w:rPr>
         <w:t xml:space="preserve"> au client. Il serait donc utile de prévoir un protocole de fermeture en cas d’erreur critique. </w:t>
       </w:r>
     </w:p>
     <w:p>
       <w:pPr>
         <w:pStyle w:val="Heading1"/>
-      </w:pPr>
-      <w:bookmarkStart w:id="18" w:name="_Toc27410068"/>
+        <w:spacing w:line="360" w:lineRule="auto"/>
+      </w:pPr>
+      <w:bookmarkStart w:id="18" w:name="_Toc27406693"/>
       <w:r>
         <w:lastRenderedPageBreak/>
         <w:t>Conclusion individuelle</w:t>
       </w:r>
       <w:bookmarkEnd w:id="18"/>
     </w:p>
-    <w:p/>
     <w:p>
       <w:pPr>
         <w:pStyle w:val="Heading2"/>
-      </w:pPr>
-      <w:bookmarkStart w:id="19" w:name="_Toc27410069"/>
+        <w:spacing w:line="360" w:lineRule="auto"/>
+      </w:pPr>
+      <w:bookmarkStart w:id="19" w:name="_Toc27406694"/>
       <w:r>
         <w:t xml:space="preserve">Martin </w:t>
       </w:r>
@@ -5881,50 +6546,43 @@
       <w:bookmarkEnd w:id="19"/>
       <w:proofErr w:type="spellEnd"/>
     </w:p>
+    <w:p>
+      <w:r>
+        <w:t>En ayant jamais programmer en Java, j’avais des crainte</w:t>
+      </w:r>
+      <w:r>
+        <w:t>s</w:t>
+      </w:r>
+      <w:r>
+        <w:t xml:space="preserve"> sur la manière de coder le projet</w:t>
+      </w:r>
+      <w:r>
+        <w:t>. Au début je</w:t>
+      </w:r>
+      <w:r>
+        <w:t xml:space="preserve"> ne</w:t>
+      </w:r>
+      <w:r>
+        <w:t xml:space="preserve"> voyais pas comment faire mais par la suite avec les cours et le faites de chercher sur internet cela m’a permis de mieux comprendre.</w:t>
+      </w:r>
+    </w:p>
+    <w:p>
+      <w:r>
+        <w:t xml:space="preserve">L’idée de faire un projet en groupe était chouette pour approfondir notre compréhension du langage mais j’aurais aimé avoir toute la matière avant de commencer le projet. </w:t>
+      </w:r>
+    </w:p>
     <w:p/>
     <w:p>
-      <w:r>
-        <w:t>En ayant jamais programm</w:t>
-      </w:r>
-      <w:r>
-        <w:t>é</w:t>
-      </w:r>
-      <w:r>
-        <w:t xml:space="preserve"> en Java, j’avais des crainte</w:t>
-      </w:r>
-      <w:r>
-        <w:t>s</w:t>
-      </w:r>
-      <w:r>
-        <w:t xml:space="preserve"> sur la manière de coder le projet</w:t>
-      </w:r>
-      <w:r>
-        <w:t>. Au début je</w:t>
-      </w:r>
-      <w:r>
-        <w:t xml:space="preserve"> ne</w:t>
-      </w:r>
-      <w:r>
-        <w:t xml:space="preserve"> voyais pas comment faire mais par la suite avec les cours et le faites de chercher sur internet cela m’a permis de mieux comprendre.</w:t>
-      </w:r>
-    </w:p>
-    <w:p>
-      <w:r>
-        <w:t xml:space="preserve">L’idée de faire un projet en groupe était chouette pour approfondir notre compréhension du langage mais j’aurais aimé avoir toute la matière avant de commencer le projet. </w:t>
-      </w:r>
-    </w:p>
-    <w:p/>
-    <w:p>
       <w:pPr>
         <w:pStyle w:val="Heading2"/>
-      </w:pPr>
-      <w:bookmarkStart w:id="20" w:name="_Toc27410070"/>
+        <w:spacing w:line="360" w:lineRule="auto"/>
+      </w:pPr>
+      <w:bookmarkStart w:id="20" w:name="_Toc27406695"/>
       <w:r>
         <w:t>Morgan Valentin</w:t>
       </w:r>
       <w:bookmarkEnd w:id="20"/>
     </w:p>
-    <w:p/>
     <w:p>
       <w:r>
         <w:t>É</w:t>
@@ -5998,214 +6656,18 @@
       <w:pPr>
         <w:pStyle w:val="Heading2"/>
       </w:pPr>
-      <w:bookmarkStart w:id="21" w:name="_Toc27410071"/>
-      <w:r>
-        <w:t xml:space="preserve">Martin </w:t>
-      </w:r>
-      <w:proofErr w:type="spellStart"/>
-      <w:r>
-        <w:t>Michotte</w:t>
+      <w:bookmarkStart w:id="21" w:name="_Toc27406696"/>
+      <w:r>
+        <w:t>Martin Michotte</w:t>
       </w:r>
       <w:bookmarkEnd w:id="21"/>
-      <w:proofErr w:type="spellEnd"/>
     </w:p>
     <w:p/>
     <w:p>
-      <w:r>
-        <w:t xml:space="preserve">Étant en « année passerelle » il n’a pas toujours été facile de combiner </w:t>
-      </w:r>
-      <w:r>
-        <w:t>ce projet avec les autres cours de 1</w:t>
-      </w:r>
-      <w:r>
-        <w:rPr>
-          <w:vertAlign w:val="superscript"/>
-        </w:rPr>
-        <w:t>ere</w:t>
-      </w:r>
-      <w:r>
-        <w:t xml:space="preserve"> et de 2</w:t>
-      </w:r>
-      <w:r>
-        <w:rPr>
-          <w:vertAlign w:val="superscript"/>
-        </w:rPr>
-        <w:t>ème</w:t>
-      </w:r>
-      <w:r>
-        <w:t xml:space="preserve"> année</w:t>
-      </w:r>
-      <w:r>
-        <w:t xml:space="preserve">, </w:t>
-      </w:r>
-      <w:r>
-        <w:t>néanmoins, a</w:t>
-      </w:r>
-      <w:r>
-        <w:t>près plus d’un mois et demi de travail</w:t>
-      </w:r>
-      <w:r>
-        <w:t xml:space="preserve"> je pense que nous sommes </w:t>
-      </w:r>
-      <w:r>
-        <w:t xml:space="preserve">arrivés à ± 95% de ce que nous nous étions </w:t>
-      </w:r>
-      <w:r>
-        <w:t>fixés</w:t>
-      </w:r>
-      <w:r>
-        <w:t xml:space="preserve"> dans le cahier de charges. </w:t>
-      </w:r>
-      <w:r>
-        <w:t xml:space="preserve">Les 5 dernier pourcent </w:t>
-      </w:r>
-      <w:r>
-        <w:t xml:space="preserve">auraient très certainement pu être réalisé si nous </w:t>
-      </w:r>
-      <w:r>
-        <w:t xml:space="preserve">avions encore quelques semaines devant nous. </w:t>
-      </w:r>
-      <w:r>
-        <w:t xml:space="preserve">Le jeu est cependant loin d’être parfait et une grande </w:t>
-      </w:r>
-      <w:r>
-        <w:t>quantité</w:t>
-      </w:r>
-      <w:r>
-        <w:t xml:space="preserve"> de </w:t>
-      </w:r>
-      <w:r>
-        <w:t xml:space="preserve">choses peuvent encore être améliorées et/ou </w:t>
-      </w:r>
-      <w:proofErr w:type="spellStart"/>
-      <w:r>
-        <w:t>re</w:t>
-      </w:r>
-      <w:proofErr w:type="spellEnd"/>
-      <w:r>
-        <w:t>-</w:t>
-      </w:r>
-      <w:r>
-        <w:t xml:space="preserve">factorisées afin de rendre </w:t>
-      </w:r>
-      <w:r>
-        <w:t>le jeu plus fiable</w:t>
-      </w:r>
-      <w:r>
-        <w:t xml:space="preserve"> et attrayant. </w:t>
-      </w:r>
-    </w:p>
-    <w:p>
-      <w:r>
-        <w:t>Je pense par ailleurs, tout comme mes collègues, qu</w:t>
-      </w:r>
-      <w:r>
-        <w:t xml:space="preserve">’il aurait été préférable de d’abord voir toute la matière du cours avant de commencer ce projet. Nous avons « malheureusement » voulu prendre de l’avance et nous l’avons payé cher </w:t>
-      </w:r>
-      <w:r>
-        <w:t xml:space="preserve">en devant </w:t>
-      </w:r>
-      <w:r>
-        <w:t>repenser</w:t>
-      </w:r>
-      <w:r>
-        <w:t xml:space="preserve"> complètement notre </w:t>
-      </w:r>
-      <w:r>
-        <w:t>implémentation</w:t>
-      </w:r>
-      <w:r>
-        <w:t xml:space="preserve"> du jeu à plusieurs reprise</w:t>
-      </w:r>
-      <w:r>
-        <w:t xml:space="preserve">s. Par contre, si nous n’avions pas pris de l’avance, je ne pense pas que nous aurions réussi à terminer le jeu </w:t>
-      </w:r>
-      <w:r>
-        <w:t xml:space="preserve">à temps. </w:t>
-      </w:r>
-    </w:p>
-    <w:p>
-      <w:r>
-        <w:t xml:space="preserve">Je me pose </w:t>
-      </w:r>
-      <w:r>
-        <w:t>dès lors</w:t>
-      </w:r>
-      <w:r>
-        <w:t xml:space="preserve"> l</w:t>
-      </w:r>
-      <w:r>
-        <w:t>es</w:t>
-      </w:r>
-      <w:r>
-        <w:t xml:space="preserve"> questio</w:t>
-      </w:r>
-      <w:r>
-        <w:t xml:space="preserve">ns suivantes : </w:t>
-      </w:r>
-    </w:p>
-    <w:p>
-      <w:pPr>
-        <w:pStyle w:val="ListParagraph"/>
-        <w:numPr>
-          <w:ilvl w:val="0"/>
-          <w:numId w:val="21"/>
-        </w:numPr>
-      </w:pPr>
-      <w:r>
-        <w:t>N</w:t>
-      </w:r>
-      <w:r>
-        <w:t>otre projet de jeu était</w:t>
-      </w:r>
-      <w:r>
-        <w:t>-il</w:t>
-      </w:r>
-      <w:r>
-        <w:t xml:space="preserve"> trop ambitieux ?</w:t>
-      </w:r>
-    </w:p>
-    <w:p>
-      <w:pPr>
-        <w:pStyle w:val="ListParagraph"/>
-        <w:numPr>
-          <w:ilvl w:val="0"/>
-          <w:numId w:val="21"/>
-        </w:numPr>
-      </w:pPr>
-      <w:r>
-        <w:t>A</w:t>
-      </w:r>
-      <w:r>
-        <w:t>vons-nous</w:t>
-      </w:r>
-      <w:r>
-        <w:t xml:space="preserve"> suffisamment réfléchi </w:t>
-      </w:r>
-      <w:r>
-        <w:t>à la conception de la logique du jeu avant de coder ?</w:t>
-      </w:r>
-    </w:p>
-    <w:p>
-      <w:pPr>
-        <w:pStyle w:val="ListParagraph"/>
-        <w:numPr>
-          <w:ilvl w:val="0"/>
-          <w:numId w:val="21"/>
-        </w:numPr>
-      </w:pPr>
-      <w:r>
-        <w:t xml:space="preserve">Avons-nous correctement réparti les tâches ? </w:t>
-      </w:r>
-    </w:p>
-    <w:p>
-      <w:pPr>
-        <w:pStyle w:val="ListParagraph"/>
-      </w:pPr>
-      <w:bookmarkStart w:id="22" w:name="_GoBack"/>
-      <w:bookmarkEnd w:id="22"/>
-    </w:p>
-    <w:p/>
+      <w:pPr>
+        <w:pStyle w:val="Heading2"/>
+      </w:pPr>
+    </w:p>
     <w:sectPr>
       <w:footerReference w:type="even" r:id="rId15"/>
       <w:footerReference w:type="default" r:id="rId16"/>
@@ -6252,6 +6714,11 @@
         <w:docPartUnique/>
       </w:docPartObj>
     </w:sdtPr>
+    <w:sdtEndPr>
+      <w:rPr>
+        <w:rStyle w:val="PageNumber"/>
+      </w:rPr>
+    </w:sdtEndPr>
     <w:sdtContent>
       <w:p>
         <w:pPr>
@@ -6312,6 +6779,11 @@
         <w:docPartUnique/>
       </w:docPartObj>
     </w:sdtPr>
+    <w:sdtEndPr>
+      <w:rPr>
+        <w:rStyle w:val="PageNumber"/>
+      </w:rPr>
+    </w:sdtEndPr>
     <w:sdtContent>
       <w:p>
         <w:pPr>
@@ -6459,7 +6931,7 @@
       <w:pPr>
         <w:pStyle w:val="FootnoteText"/>
         <w:rPr>
-          <w:lang w:val="en-US"/>
+          <w:lang w:val="fr-BE"/>
         </w:rPr>
       </w:pPr>
       <w:r>
@@ -6519,6 +6991,119 @@
 <file path=word/numbering.xml><?xml version="1.0" encoding="utf-8"?>
 <w:numbering xmlns:wpc="http://schemas.microsoft.com/office/word/2010/wordprocessingCanvas" xmlns:cx="http://schemas.microsoft.com/office/drawing/2014/chartex" xmlns:cx1="http://schemas.microsoft.com/office/drawing/2015/9/8/chartex" xmlns:cx2="http://schemas.microsoft.com/office/drawing/2015/10/21/chartex" xmlns:cx3="http://schemas.microsoft.com/office/drawing/2016/5/9/chartex" xmlns:cx4="http://schemas.microsoft.com/office/drawing/2016/5/10/chartex" xmlns:cx5="http://schemas.microsoft.com/office/drawing/2016/5/11/chartex" xmlns:cx6="http://schemas.microsoft.com/office/drawing/2016/5/12/chartex" xmlns:cx7="http://schemas.microsoft.com/office/drawing/2016/5/13/chartex" xmlns:cx8="http://schemas.microsoft.com/office/drawing/2016/5/14/chartex" xmlns:mc="http://schemas.openxmlformats.org/markup-compatibility/2006" xmlns:aink="http://schemas.microsoft.com/office/drawing/2016/ink" xmlns:am3d="http://schemas.microsoft.com/office/drawing/2017/model3d" xmlns:o="urn:schemas-microsoft-com:office:office" xmlns:r="http://schemas.openxmlformats.org/officeDocument/2006/relationships" xmlns:m="http://schemas.openxmlformats.org/officeDocument/2006/math" xmlns:v="urn:schemas-microsoft-com:vml" xmlns:wp14="http://schemas.microsoft.com/office/word/2010/wordprocessingDrawing" xmlns:wp="http://schemas.openxmlformats.org/drawingml/2006/wordprocessingDrawing" xmlns:w10="urn:schemas-microsoft-com:office:word" xmlns:w="http://schemas.openxmlformats.org/wordprocessingml/2006/main" xmlns:w14="http://schemas.microsoft.com/office/word/2010/wordml" xmlns:w15="http://schemas.microsoft.com/office/word/2012/wordml" xmlns:w16cid="http://schemas.microsoft.com/office/word/2016/wordml/cid" xmlns:w16se="http://schemas.microsoft.com/office/word/2015/wordml/symex" xmlns:wpg="http://schemas.microsoft.com/office/word/2010/wordprocessingGroup" xmlns:wpi="http://schemas.microsoft.com/office/word/2010/wordprocessingInk" xmlns:wne="http://schemas.microsoft.com/office/word/2006/wordml" xmlns:wps="http://schemas.microsoft.com/office/word/2010/wordprocessingShape" mc:Ignorable="w14 w15 w16se w16cid wp14">
   <w:abstractNum w:abstractNumId="0" w15:restartNumberingAfterBreak="0">
+    <w:nsid w:val="028B2D44"/>
+    <w:multiLevelType w:val="hybridMultilevel"/>
+    <w:tmpl w:val="7654EA70"/>
+    <w:lvl w:ilvl="0" w:tplc="2000000D">
+      <w:start w:val="1"/>
+      <w:numFmt w:val="bullet"/>
+      <w:lvlText w:val=""/>
+      <w:lvlJc w:val="left"/>
+      <w:pPr>
+        <w:ind w:left="1080" w:hanging="360"/>
+      </w:pPr>
+      <w:rPr>
+        <w:rFonts w:ascii="Wingdings" w:hAnsi="Wingdings" w:hint="default"/>
+      </w:rPr>
+    </w:lvl>
+    <w:lvl w:ilvl="1" w:tplc="20000003" w:tentative="1">
+      <w:start w:val="1"/>
+      <w:numFmt w:val="bullet"/>
+      <w:lvlText w:val="o"/>
+      <w:lvlJc w:val="left"/>
+      <w:pPr>
+        <w:ind w:left="1800" w:hanging="360"/>
+      </w:pPr>
+      <w:rPr>
+        <w:rFonts w:ascii="Courier New" w:hAnsi="Courier New" w:cs="Courier New" w:hint="default"/>
+      </w:rPr>
+    </w:lvl>
+    <w:lvl w:ilvl="2" w:tplc="20000005" w:tentative="1">
+      <w:start w:val="1"/>
+      <w:numFmt w:val="bullet"/>
+      <w:lvlText w:val=""/>
+      <w:lvlJc w:val="left"/>
+      <w:pPr>
+        <w:ind w:left="2520" w:hanging="360"/>
+      </w:pPr>
+      <w:rPr>
+        <w:rFonts w:ascii="Wingdings" w:hAnsi="Wingdings" w:hint="default"/>
+      </w:rPr>
+    </w:lvl>
+    <w:lvl w:ilvl="3" w:tplc="20000001" w:tentative="1">
+      <w:start w:val="1"/>
+      <w:numFmt w:val="bullet"/>
+      <w:lvlText w:val=""/>
+      <w:lvlJc w:val="left"/>
+      <w:pPr>
+        <w:ind w:left="3240" w:hanging="360"/>
+      </w:pPr>
+      <w:rPr>
+        <w:rFonts w:ascii="Symbol" w:hAnsi="Symbol" w:hint="default"/>
+      </w:rPr>
+    </w:lvl>
+    <w:lvl w:ilvl="4" w:tplc="20000003" w:tentative="1">
+      <w:start w:val="1"/>
+      <w:numFmt w:val="bullet"/>
+      <w:lvlText w:val="o"/>
+      <w:lvlJc w:val="left"/>
+      <w:pPr>
+        <w:ind w:left="3960" w:hanging="360"/>
+      </w:pPr>
+      <w:rPr>
+        <w:rFonts w:ascii="Courier New" w:hAnsi="Courier New" w:cs="Courier New" w:hint="default"/>
+      </w:rPr>
+    </w:lvl>
+    <w:lvl w:ilvl="5" w:tplc="20000005" w:tentative="1">
+      <w:start w:val="1"/>
+      <w:numFmt w:val="bullet"/>
+      <w:lvlText w:val=""/>
+      <w:lvlJc w:val="left"/>
+      <w:pPr>
+        <w:ind w:left="4680" w:hanging="360"/>
+      </w:pPr>
+      <w:rPr>
+        <w:rFonts w:ascii="Wingdings" w:hAnsi="Wingdings" w:hint="default"/>
+      </w:rPr>
+    </w:lvl>
+    <w:lvl w:ilvl="6" w:tplc="20000001" w:tentative="1">
+      <w:start w:val="1"/>
+      <w:numFmt w:val="bullet"/>
+      <w:lvlText w:val=""/>
+      <w:lvlJc w:val="left"/>
+      <w:pPr>
+        <w:ind w:left="5400" w:hanging="360"/>
+      </w:pPr>
+      <w:rPr>
+        <w:rFonts w:ascii="Symbol" w:hAnsi="Symbol" w:hint="default"/>
+      </w:rPr>
+    </w:lvl>
+    <w:lvl w:ilvl="7" w:tplc="20000003" w:tentative="1">
+      <w:start w:val="1"/>
+      <w:numFmt w:val="bullet"/>
+      <w:lvlText w:val="o"/>
+      <w:lvlJc w:val="left"/>
+      <w:pPr>
+        <w:ind w:left="6120" w:hanging="360"/>
+      </w:pPr>
+      <w:rPr>
+        <w:rFonts w:ascii="Courier New" w:hAnsi="Courier New" w:cs="Courier New" w:hint="default"/>
+      </w:rPr>
+    </w:lvl>
+    <w:lvl w:ilvl="8" w:tplc="20000005" w:tentative="1">
+      <w:start w:val="1"/>
+      <w:numFmt w:val="bullet"/>
+      <w:lvlText w:val=""/>
+      <w:lvlJc w:val="left"/>
+      <w:pPr>
+        <w:ind w:left="6840" w:hanging="360"/>
+      </w:pPr>
+      <w:rPr>
+        <w:rFonts w:ascii="Wingdings" w:hAnsi="Wingdings" w:hint="default"/>
+      </w:rPr>
+    </w:lvl>
+  </w:abstractNum>
+  <w:abstractNum w:abstractNumId="1" w15:restartNumberingAfterBreak="0">
     <w:nsid w:val="080C6FCF"/>
     <w:multiLevelType w:val="hybridMultilevel"/>
     <w:tmpl w:val="4FFCD980"/>
@@ -6631,7 +7216,7 @@
       </w:rPr>
     </w:lvl>
   </w:abstractNum>
-  <w:abstractNum w:abstractNumId="1" w15:restartNumberingAfterBreak="0">
+  <w:abstractNum w:abstractNumId="2" w15:restartNumberingAfterBreak="0">
     <w:nsid w:val="107F7DA1"/>
     <w:multiLevelType w:val="hybridMultilevel"/>
     <w:tmpl w:val="D6588202"/>
@@ -6744,7 +7329,7 @@
       </w:rPr>
     </w:lvl>
   </w:abstractNum>
-  <w:abstractNum w:abstractNumId="2" w15:restartNumberingAfterBreak="0">
+  <w:abstractNum w:abstractNumId="3" w15:restartNumberingAfterBreak="0">
     <w:nsid w:val="11732028"/>
     <w:multiLevelType w:val="hybridMultilevel"/>
     <w:tmpl w:val="A438A884"/>
@@ -6830,7 +7415,7 @@
       </w:pPr>
     </w:lvl>
   </w:abstractNum>
-  <w:abstractNum w:abstractNumId="3" w15:restartNumberingAfterBreak="0">
+  <w:abstractNum w:abstractNumId="4" w15:restartNumberingAfterBreak="0">
     <w:nsid w:val="14442968"/>
     <w:multiLevelType w:val="hybridMultilevel"/>
     <w:tmpl w:val="F3A0C23C"/>
@@ -6916,7 +7501,7 @@
       </w:pPr>
     </w:lvl>
   </w:abstractNum>
-  <w:abstractNum w:abstractNumId="4" w15:restartNumberingAfterBreak="0">
+  <w:abstractNum w:abstractNumId="5" w15:restartNumberingAfterBreak="0">
     <w:nsid w:val="18CB63BC"/>
     <w:multiLevelType w:val="hybridMultilevel"/>
     <w:tmpl w:val="C5C8FF94"/>
@@ -7002,7 +7587,120 @@
       </w:pPr>
     </w:lvl>
   </w:abstractNum>
-  <w:abstractNum w:abstractNumId="5" w15:restartNumberingAfterBreak="0">
+  <w:abstractNum w:abstractNumId="6" w15:restartNumberingAfterBreak="0">
+    <w:nsid w:val="1E9038BC"/>
+    <w:multiLevelType w:val="hybridMultilevel"/>
+    <w:tmpl w:val="7100AA2C"/>
+    <w:lvl w:ilvl="0" w:tplc="20000009">
+      <w:start w:val="1"/>
+      <w:numFmt w:val="bullet"/>
+      <w:lvlText w:val=""/>
+      <w:lvlJc w:val="left"/>
+      <w:pPr>
+        <w:ind w:left="1080" w:hanging="360"/>
+      </w:pPr>
+      <w:rPr>
+        <w:rFonts w:ascii="Wingdings" w:hAnsi="Wingdings" w:hint="default"/>
+      </w:rPr>
+    </w:lvl>
+    <w:lvl w:ilvl="1" w:tplc="20000003" w:tentative="1">
+      <w:start w:val="1"/>
+      <w:numFmt w:val="bullet"/>
+      <w:lvlText w:val="o"/>
+      <w:lvlJc w:val="left"/>
+      <w:pPr>
+        <w:ind w:left="1800" w:hanging="360"/>
+      </w:pPr>
+      <w:rPr>
+        <w:rFonts w:ascii="Courier New" w:hAnsi="Courier New" w:cs="Courier New" w:hint="default"/>
+      </w:rPr>
+    </w:lvl>
+    <w:lvl w:ilvl="2" w:tplc="20000005" w:tentative="1">
+      <w:start w:val="1"/>
+      <w:numFmt w:val="bullet"/>
+      <w:lvlText w:val=""/>
+      <w:lvlJc w:val="left"/>
+      <w:pPr>
+        <w:ind w:left="2520" w:hanging="360"/>
+      </w:pPr>
+      <w:rPr>
+        <w:rFonts w:ascii="Wingdings" w:hAnsi="Wingdings" w:hint="default"/>
+      </w:rPr>
+    </w:lvl>
+    <w:lvl w:ilvl="3" w:tplc="20000001" w:tentative="1">
+      <w:start w:val="1"/>
+      <w:numFmt w:val="bullet"/>
+      <w:lvlText w:val=""/>
+      <w:lvlJc w:val="left"/>
+      <w:pPr>
+        <w:ind w:left="3240" w:hanging="360"/>
+      </w:pPr>
+      <w:rPr>
+        <w:rFonts w:ascii="Symbol" w:hAnsi="Symbol" w:hint="default"/>
+      </w:rPr>
+    </w:lvl>
+    <w:lvl w:ilvl="4" w:tplc="20000003" w:tentative="1">
+      <w:start w:val="1"/>
+      <w:numFmt w:val="bullet"/>
+      <w:lvlText w:val="o"/>
+      <w:lvlJc w:val="left"/>
+      <w:pPr>
+        <w:ind w:left="3960" w:hanging="360"/>
+      </w:pPr>
+      <w:rPr>
+        <w:rFonts w:ascii="Courier New" w:hAnsi="Courier New" w:cs="Courier New" w:hint="default"/>
+      </w:rPr>
+    </w:lvl>
+    <w:lvl w:ilvl="5" w:tplc="20000005" w:tentative="1">
+      <w:start w:val="1"/>
+      <w:numFmt w:val="bullet"/>
+      <w:lvlText w:val=""/>
+      <w:lvlJc w:val="left"/>
+      <w:pPr>
+        <w:ind w:left="4680" w:hanging="360"/>
+      </w:pPr>
+      <w:rPr>
+        <w:rFonts w:ascii="Wingdings" w:hAnsi="Wingdings" w:hint="default"/>
+      </w:rPr>
+    </w:lvl>
+    <w:lvl w:ilvl="6" w:tplc="20000001" w:tentative="1">
+      <w:start w:val="1"/>
+      <w:numFmt w:val="bullet"/>
+      <w:lvlText w:val=""/>
+      <w:lvlJc w:val="left"/>
+      <w:pPr>
+        <w:ind w:left="5400" w:hanging="360"/>
+      </w:pPr>
+      <w:rPr>
+        <w:rFonts w:ascii="Symbol" w:hAnsi="Symbol" w:hint="default"/>
+      </w:rPr>
+    </w:lvl>
+    <w:lvl w:ilvl="7" w:tplc="20000003" w:tentative="1">
+      <w:start w:val="1"/>
+      <w:numFmt w:val="bullet"/>
+      <w:lvlText w:val="o"/>
+      <w:lvlJc w:val="left"/>
+      <w:pPr>
+        <w:ind w:left="6120" w:hanging="360"/>
+      </w:pPr>
+      <w:rPr>
+        <w:rFonts w:ascii="Courier New" w:hAnsi="Courier New" w:cs="Courier New" w:hint="default"/>
+      </w:rPr>
+    </w:lvl>
+    <w:lvl w:ilvl="8" w:tplc="20000005" w:tentative="1">
+      <w:start w:val="1"/>
+      <w:numFmt w:val="bullet"/>
+      <w:lvlText w:val=""/>
+      <w:lvlJc w:val="left"/>
+      <w:pPr>
+        <w:ind w:left="6840" w:hanging="360"/>
+      </w:pPr>
+      <w:rPr>
+        <w:rFonts w:ascii="Wingdings" w:hAnsi="Wingdings" w:hint="default"/>
+      </w:rPr>
+    </w:lvl>
+  </w:abstractNum>
+  <w:abstractNum w:abstractNumId="7" w15:restartNumberingAfterBreak="0">
     <w:nsid w:val="1F291AEB"/>
     <w:multiLevelType w:val="hybridMultilevel"/>
     <w:tmpl w:val="DC7E7106"/>
@@ -7088,7 +7786,7 @@
       </w:pPr>
     </w:lvl>
   </w:abstractNum>
-  <w:abstractNum w:abstractNumId="6" w15:restartNumberingAfterBreak="0">
+  <w:abstractNum w:abstractNumId="8" w15:restartNumberingAfterBreak="0">
     <w:nsid w:val="1F4F478B"/>
     <w:multiLevelType w:val="hybridMultilevel"/>
     <w:tmpl w:val="CD9EC4AC"/>
@@ -7201,7 +7899,7 @@
       </w:rPr>
     </w:lvl>
   </w:abstractNum>
-  <w:abstractNum w:abstractNumId="7" w15:restartNumberingAfterBreak="0">
+  <w:abstractNum w:abstractNumId="9" w15:restartNumberingAfterBreak="0">
     <w:nsid w:val="2D4E3A5A"/>
     <w:multiLevelType w:val="hybridMultilevel"/>
     <w:tmpl w:val="89002C02"/>
@@ -7314,7 +8012,7 @@
       </w:rPr>
     </w:lvl>
   </w:abstractNum>
-  <w:abstractNum w:abstractNumId="8" w15:restartNumberingAfterBreak="0">
+  <w:abstractNum w:abstractNumId="10" w15:restartNumberingAfterBreak="0">
     <w:nsid w:val="2F2D1DED"/>
     <w:multiLevelType w:val="hybridMultilevel"/>
     <w:tmpl w:val="3E84D6B4"/>
@@ -7426,7 +8124,119 @@
       </w:rPr>
     </w:lvl>
   </w:abstractNum>
-  <w:abstractNum w:abstractNumId="9" w15:restartNumberingAfterBreak="0">
+  <w:abstractNum w:abstractNumId="11" w15:restartNumberingAfterBreak="0">
+    <w:nsid w:val="32801D6C"/>
+    <w:multiLevelType w:val="hybridMultilevel"/>
+    <w:tmpl w:val="F3E4159C"/>
+    <w:lvl w:ilvl="0" w:tplc="89AE416E">
+      <w:numFmt w:val="bullet"/>
+      <w:lvlText w:val=""/>
+      <w:lvlJc w:val="left"/>
+      <w:pPr>
+        <w:ind w:left="720" w:hanging="360"/>
+      </w:pPr>
+      <w:rPr>
+        <w:rFonts w:ascii="Wingdings" w:eastAsiaTheme="minorHAnsi" w:hAnsi="Wingdings" w:cstheme="minorBidi" w:hint="default"/>
+      </w:rPr>
+    </w:lvl>
+    <w:lvl w:ilvl="1" w:tplc="20000003" w:tentative="1">
+      <w:start w:val="1"/>
+      <w:numFmt w:val="bullet"/>
+      <w:lvlText w:val="o"/>
+      <w:lvlJc w:val="left"/>
+      <w:pPr>
+        <w:ind w:left="1440" w:hanging="360"/>
+      </w:pPr>
+      <w:rPr>
+        <w:rFonts w:ascii="Courier New" w:hAnsi="Courier New" w:cs="Courier New" w:hint="default"/>
+      </w:rPr>
+    </w:lvl>
+    <w:lvl w:ilvl="2" w:tplc="20000005" w:tentative="1">
+      <w:start w:val="1"/>
+      <w:numFmt w:val="bullet"/>
+      <w:lvlText w:val=""/>
+      <w:lvlJc w:val="left"/>
+      <w:pPr>
+        <w:ind w:left="2160" w:hanging="360"/>
+      </w:pPr>
+      <w:rPr>
+        <w:rFonts w:ascii="Wingdings" w:hAnsi="Wingdings" w:hint="default"/>
+      </w:rPr>
+    </w:lvl>
+    <w:lvl w:ilvl="3" w:tplc="20000001" w:tentative="1">
+      <w:start w:val="1"/>
+      <w:numFmt w:val="bullet"/>
+      <w:lvlText w:val=""/>
+      <w:lvlJc w:val="left"/>
+      <w:pPr>
+        <w:ind w:left="2880" w:hanging="360"/>
+      </w:pPr>
+      <w:rPr>
+        <w:rFonts w:ascii="Symbol" w:hAnsi="Symbol" w:hint="default"/>
+      </w:rPr>
+    </w:lvl>
+    <w:lvl w:ilvl="4" w:tplc="20000003" w:tentative="1">
+      <w:start w:val="1"/>
+      <w:numFmt w:val="bullet"/>
+      <w:lvlText w:val="o"/>
+      <w:lvlJc w:val="left"/>
+      <w:pPr>
+        <w:ind w:left="3600" w:hanging="360"/>
+      </w:pPr>
+      <w:rPr>
+        <w:rFonts w:ascii="Courier New" w:hAnsi="Courier New" w:cs="Courier New" w:hint="default"/>
+      </w:rPr>
+    </w:lvl>
+    <w:lvl w:ilvl="5" w:tplc="20000005" w:tentative="1">
+      <w:start w:val="1"/>
+      <w:numFmt w:val="bullet"/>
+      <w:lvlText w:val=""/>
+      <w:lvlJc w:val="left"/>
+      <w:pPr>
+        <w:ind w:left="4320" w:hanging="360"/>
+      </w:pPr>
+      <w:rPr>
+        <w:rFonts w:ascii="Wingdings" w:hAnsi="Wingdings" w:hint="default"/>
+      </w:rPr>
+    </w:lvl>
+    <w:lvl w:ilvl="6" w:tplc="20000001" w:tentative="1">
+      <w:start w:val="1"/>
+      <w:numFmt w:val="bullet"/>
+      <w:lvlText w:val=""/>
+      <w:lvlJc w:val="left"/>
+      <w:pPr>
+        <w:ind w:left="5040" w:hanging="360"/>
+      </w:pPr>
+      <w:rPr>
+        <w:rFonts w:ascii="Symbol" w:hAnsi="Symbol" w:hint="default"/>
+      </w:rPr>
+    </w:lvl>
+    <w:lvl w:ilvl="7" w:tplc="20000003" w:tentative="1">
+      <w:start w:val="1"/>
+      <w:numFmt w:val="bullet"/>
+      <w:lvlText w:val="o"/>
+      <w:lvlJc w:val="left"/>
+      <w:pPr>
+        <w:ind w:left="5760" w:hanging="360"/>
+      </w:pPr>
+      <w:rPr>
+        <w:rFonts w:ascii="Courier New" w:hAnsi="Courier New" w:cs="Courier New" w:hint="default"/>
+      </w:rPr>
+    </w:lvl>
+    <w:lvl w:ilvl="8" w:tplc="20000005" w:tentative="1">
+      <w:start w:val="1"/>
+      <w:numFmt w:val="bullet"/>
+      <w:lvlText w:val=""/>
+      <w:lvlJc w:val="left"/>
+      <w:pPr>
+        <w:ind w:left="6480" w:hanging="360"/>
+      </w:pPr>
+      <w:rPr>
+        <w:rFonts w:ascii="Wingdings" w:hAnsi="Wingdings" w:hint="default"/>
+      </w:rPr>
+    </w:lvl>
+  </w:abstractNum>
+  <w:abstractNum w:abstractNumId="12" w15:restartNumberingAfterBreak="0">
     <w:nsid w:val="36C73134"/>
     <w:multiLevelType w:val="hybridMultilevel"/>
     <w:tmpl w:val="CBC2647E"/>
@@ -7512,7 +8322,7 @@
       </w:pPr>
     </w:lvl>
   </w:abstractNum>
-  <w:abstractNum w:abstractNumId="10" w15:restartNumberingAfterBreak="0">
+  <w:abstractNum w:abstractNumId="13" w15:restartNumberingAfterBreak="0">
     <w:nsid w:val="3D0A721E"/>
     <w:multiLevelType w:val="hybridMultilevel"/>
     <w:tmpl w:val="914A4F96"/>
@@ -7598,10 +8408,10 @@
       </w:pPr>
     </w:lvl>
   </w:abstractNum>
-  <w:abstractNum w:abstractNumId="11" w15:restartNumberingAfterBreak="0">
+  <w:abstractNum w:abstractNumId="14" w15:restartNumberingAfterBreak="0">
     <w:nsid w:val="418D7EFE"/>
     <w:multiLevelType w:val="hybridMultilevel"/>
-    <w:tmpl w:val="779E48C4"/>
+    <w:tmpl w:val="ED6CDAEA"/>
     <w:lvl w:ilvl="0" w:tplc="0809000F">
       <w:start w:val="1"/>
       <w:numFmt w:val="decimal"/>
@@ -7611,14 +8421,17 @@
         <w:ind w:left="720" w:hanging="360"/>
       </w:pPr>
     </w:lvl>
-    <w:lvl w:ilvl="1" w:tplc="08090019">
-      <w:start w:val="1"/>
-      <w:numFmt w:val="lowerLetter"/>
-      <w:lvlText w:val="%2."/>
+    <w:lvl w:ilvl="1" w:tplc="20000009">
+      <w:start w:val="1"/>
+      <w:numFmt w:val="bullet"/>
+      <w:lvlText w:val=""/>
       <w:lvlJc w:val="left"/>
       <w:pPr>
         <w:ind w:left="1440" w:hanging="360"/>
       </w:pPr>
+      <w:rPr>
+        <w:rFonts w:ascii="Wingdings" w:hAnsi="Wingdings" w:hint="default"/>
+      </w:rPr>
     </w:lvl>
     <w:lvl w:ilvl="2" w:tplc="0809001B" w:tentative="1">
       <w:start w:val="1"/>
@@ -7684,7 +8497,7 @@
       </w:pPr>
     </w:lvl>
   </w:abstractNum>
-  <w:abstractNum w:abstractNumId="12" w15:restartNumberingAfterBreak="0">
+  <w:abstractNum w:abstractNumId="15" w15:restartNumberingAfterBreak="0">
     <w:nsid w:val="469B5EFA"/>
     <w:multiLevelType w:val="hybridMultilevel"/>
     <w:tmpl w:val="CCAA2AA6"/>
@@ -7797,7 +8610,7 @@
       </w:rPr>
     </w:lvl>
   </w:abstractNum>
-  <w:abstractNum w:abstractNumId="13" w15:restartNumberingAfterBreak="0">
+  <w:abstractNum w:abstractNumId="16" w15:restartNumberingAfterBreak="0">
     <w:nsid w:val="49434A92"/>
     <w:multiLevelType w:val="hybridMultilevel"/>
     <w:tmpl w:val="13CE1070"/>
@@ -7910,7 +8723,7 @@
       </w:rPr>
     </w:lvl>
   </w:abstractNum>
-  <w:abstractNum w:abstractNumId="14" w15:restartNumberingAfterBreak="0">
+  <w:abstractNum w:abstractNumId="17" w15:restartNumberingAfterBreak="0">
     <w:nsid w:val="58B42EA7"/>
     <w:multiLevelType w:val="hybridMultilevel"/>
     <w:tmpl w:val="CF104C4C"/>
@@ -7996,7 +8809,7 @@
       </w:pPr>
     </w:lvl>
   </w:abstractNum>
-  <w:abstractNum w:abstractNumId="15" w15:restartNumberingAfterBreak="0">
+  <w:abstractNum w:abstractNumId="18" w15:restartNumberingAfterBreak="0">
     <w:nsid w:val="59265D34"/>
     <w:multiLevelType w:val="hybridMultilevel"/>
     <w:tmpl w:val="FB7ECCEC"/>
@@ -8109,7 +8922,7 @@
       </w:rPr>
     </w:lvl>
   </w:abstractNum>
-  <w:abstractNum w:abstractNumId="16" w15:restartNumberingAfterBreak="0">
+  <w:abstractNum w:abstractNumId="19" w15:restartNumberingAfterBreak="0">
     <w:nsid w:val="5C9801EF"/>
     <w:multiLevelType w:val="hybridMultilevel"/>
     <w:tmpl w:val="943EB160"/>
@@ -8222,7 +9035,7 @@
       </w:rPr>
     </w:lvl>
   </w:abstractNum>
-  <w:abstractNum w:abstractNumId="17" w15:restartNumberingAfterBreak="0">
+  <w:abstractNum w:abstractNumId="20" w15:restartNumberingAfterBreak="0">
     <w:nsid w:val="609871EC"/>
     <w:multiLevelType w:val="hybridMultilevel"/>
     <w:tmpl w:val="90B2911C"/>
@@ -8308,7 +9121,7 @@
       </w:pPr>
     </w:lvl>
   </w:abstractNum>
-  <w:abstractNum w:abstractNumId="18" w15:restartNumberingAfterBreak="0">
+  <w:abstractNum w:abstractNumId="21" w15:restartNumberingAfterBreak="0">
     <w:nsid w:val="62077434"/>
     <w:multiLevelType w:val="hybridMultilevel"/>
     <w:tmpl w:val="B0844CBE"/>
@@ -8421,7 +9234,7 @@
       </w:rPr>
     </w:lvl>
   </w:abstractNum>
-  <w:abstractNum w:abstractNumId="19" w15:restartNumberingAfterBreak="0">
+  <w:abstractNum w:abstractNumId="22" w15:restartNumberingAfterBreak="0">
     <w:nsid w:val="648221F7"/>
     <w:multiLevelType w:val="hybridMultilevel"/>
     <w:tmpl w:val="75F22E70"/>
@@ -8507,7 +9320,7 @@
       </w:pPr>
     </w:lvl>
   </w:abstractNum>
-  <w:abstractNum w:abstractNumId="20" w15:restartNumberingAfterBreak="0">
+  <w:abstractNum w:abstractNumId="23" w15:restartNumberingAfterBreak="0">
     <w:nsid w:val="691F15B9"/>
     <w:multiLevelType w:val="hybridMultilevel"/>
     <w:tmpl w:val="3D184DC2"/>
@@ -8593,7 +9406,7 @@
       </w:pPr>
     </w:lvl>
   </w:abstractNum>
-  <w:abstractNum w:abstractNumId="21" w15:restartNumberingAfterBreak="0">
+  <w:abstractNum w:abstractNumId="24" w15:restartNumberingAfterBreak="0">
     <w:nsid w:val="6B4B78F7"/>
     <w:multiLevelType w:val="hybridMultilevel"/>
     <w:tmpl w:val="F704F8F2"/>
@@ -8706,7 +9519,7 @@
       </w:rPr>
     </w:lvl>
   </w:abstractNum>
-  <w:abstractNum w:abstractNumId="22" w15:restartNumberingAfterBreak="0">
+  <w:abstractNum w:abstractNumId="25" w15:restartNumberingAfterBreak="0">
     <w:nsid w:val="6F9F744A"/>
     <w:multiLevelType w:val="hybridMultilevel"/>
     <w:tmpl w:val="F1969C34"/>
@@ -8819,10 +9632,10 @@
       </w:rPr>
     </w:lvl>
   </w:abstractNum>
-  <w:abstractNum w:abstractNumId="23" w15:restartNumberingAfterBreak="0">
+  <w:abstractNum w:abstractNumId="26" w15:restartNumberingAfterBreak="0">
     <w:nsid w:val="72475846"/>
     <w:multiLevelType w:val="hybridMultilevel"/>
-    <w:tmpl w:val="77603EE2"/>
+    <w:tmpl w:val="F2E86632"/>
     <w:lvl w:ilvl="0" w:tplc="89AE416E">
       <w:numFmt w:val="bullet"/>
       <w:lvlText w:val=""/>
@@ -8834,7 +9647,7 @@
         <w:rFonts w:ascii="Wingdings" w:eastAsiaTheme="minorHAnsi" w:hAnsi="Wingdings" w:cstheme="minorBidi" w:hint="default"/>
       </w:rPr>
     </w:lvl>
-    <w:lvl w:ilvl="1" w:tplc="08090003" w:tentative="1">
+    <w:lvl w:ilvl="1" w:tplc="08090003">
       <w:start w:val="1"/>
       <w:numFmt w:val="bullet"/>
       <w:lvlText w:val="o"/>
@@ -8846,7 +9659,7 @@
         <w:rFonts w:ascii="Courier New" w:hAnsi="Courier New" w:cs="Courier New" w:hint="default"/>
       </w:rPr>
     </w:lvl>
-    <w:lvl w:ilvl="2" w:tplc="08090005" w:tentative="1">
+    <w:lvl w:ilvl="2" w:tplc="08090005">
       <w:start w:val="1"/>
       <w:numFmt w:val="bullet"/>
       <w:lvlText w:val=""/>
@@ -8931,7 +9744,7 @@
       </w:rPr>
     </w:lvl>
   </w:abstractNum>
-  <w:abstractNum w:abstractNumId="24" w15:restartNumberingAfterBreak="0">
+  <w:abstractNum w:abstractNumId="27" w15:restartNumberingAfterBreak="0">
     <w:nsid w:val="76DB03EF"/>
     <w:multiLevelType w:val="hybridMultilevel"/>
     <w:tmpl w:val="3084BABC"/>
@@ -9044,7 +9857,7 @@
       </w:rPr>
     </w:lvl>
   </w:abstractNum>
-  <w:abstractNum w:abstractNumId="25" w15:restartNumberingAfterBreak="0">
+  <w:abstractNum w:abstractNumId="28" w15:restartNumberingAfterBreak="0">
     <w:nsid w:val="793E1760"/>
     <w:multiLevelType w:val="hybridMultilevel"/>
     <w:tmpl w:val="D50A6984"/>
@@ -9157,7 +9970,7 @@
       </w:rPr>
     </w:lvl>
   </w:abstractNum>
-  <w:abstractNum w:abstractNumId="26" w15:restartNumberingAfterBreak="0">
+  <w:abstractNum w:abstractNumId="29" w15:restartNumberingAfterBreak="0">
     <w:nsid w:val="799C187B"/>
     <w:multiLevelType w:val="hybridMultilevel"/>
     <w:tmpl w:val="A560F6E8"/>
@@ -9270,10 +10083,10 @@
       </w:rPr>
     </w:lvl>
   </w:abstractNum>
-  <w:abstractNum w:abstractNumId="27" w15:restartNumberingAfterBreak="0">
+  <w:abstractNum w:abstractNumId="30" w15:restartNumberingAfterBreak="0">
     <w:nsid w:val="7DFE558F"/>
     <w:multiLevelType w:val="hybridMultilevel"/>
-    <w:tmpl w:val="0590E856"/>
+    <w:tmpl w:val="3BEC3E96"/>
     <w:lvl w:ilvl="0" w:tplc="08090001">
       <w:start w:val="1"/>
       <w:numFmt w:val="bullet"/>
@@ -9359,7 +10172,7 @@
       </w:pPr>
     </w:lvl>
   </w:abstractNum>
-  <w:abstractNum w:abstractNumId="28" w15:restartNumberingAfterBreak="0">
+  <w:abstractNum w:abstractNumId="31" w15:restartNumberingAfterBreak="0">
     <w:nsid w:val="7E42066C"/>
     <w:multiLevelType w:val="hybridMultilevel"/>
     <w:tmpl w:val="196C9B76"/>
@@ -9473,91 +10286,100 @@
     </w:lvl>
   </w:abstractNum>
   <w:num w:numId="1">
+    <w:abstractNumId w:val="23"/>
+  </w:num>
+  <w:num w:numId="2">
+    <w:abstractNumId w:val="1"/>
+  </w:num>
+  <w:num w:numId="3">
+    <w:abstractNumId w:val="7"/>
+  </w:num>
+  <w:num w:numId="4">
+    <w:abstractNumId w:val="19"/>
+  </w:num>
+  <w:num w:numId="5">
+    <w:abstractNumId w:val="31"/>
+  </w:num>
+  <w:num w:numId="6">
+    <w:abstractNumId w:val="2"/>
+  </w:num>
+  <w:num w:numId="7">
+    <w:abstractNumId w:val="13"/>
+  </w:num>
+  <w:num w:numId="8">
+    <w:abstractNumId w:val="28"/>
+  </w:num>
+  <w:num w:numId="9">
+    <w:abstractNumId w:val="29"/>
+  </w:num>
+  <w:num w:numId="10">
+    <w:abstractNumId w:val="22"/>
+  </w:num>
+  <w:num w:numId="11">
+    <w:abstractNumId w:val="26"/>
+  </w:num>
+  <w:num w:numId="12">
+    <w:abstractNumId w:val="27"/>
+  </w:num>
+  <w:num w:numId="13">
+    <w:abstractNumId w:val="15"/>
+  </w:num>
+  <w:num w:numId="14">
+    <w:abstractNumId w:val="17"/>
+  </w:num>
+  <w:num w:numId="15">
+    <w:abstractNumId w:val="24"/>
+  </w:num>
+  <w:num w:numId="16">
+    <w:abstractNumId w:val="8"/>
+  </w:num>
+  <w:num w:numId="17">
+    <w:abstractNumId w:val="3"/>
+  </w:num>
+  <w:num w:numId="18">
+    <w:abstractNumId w:val="5"/>
+  </w:num>
+  <w:num w:numId="19">
+    <w:abstractNumId w:val="12"/>
+  </w:num>
+  <w:num w:numId="20">
+    <w:abstractNumId w:val="4"/>
+  </w:num>
+  <w:num w:numId="21">
+    <w:abstractNumId w:val="30"/>
+  </w:num>
+  <w:num w:numId="22">
+    <w:abstractNumId w:val="16"/>
+  </w:num>
+  <w:num w:numId="23">
+    <w:abstractNumId w:val="10"/>
+  </w:num>
+  <w:num w:numId="24">
+    <w:abstractNumId w:val="21"/>
+  </w:num>
+  <w:num w:numId="25">
+    <w:abstractNumId w:val="18"/>
+  </w:num>
+  <w:num w:numId="26">
+    <w:abstractNumId w:val="9"/>
+  </w:num>
+  <w:num w:numId="27">
+    <w:abstractNumId w:val="25"/>
+  </w:num>
+  <w:num w:numId="28">
     <w:abstractNumId w:val="20"/>
   </w:num>
-  <w:num w:numId="2">
-    <w:abstractNumId w:val="0"/>
-  </w:num>
-  <w:num w:numId="3">
-    <w:abstractNumId w:val="5"/>
-  </w:num>
-  <w:num w:numId="4">
-    <w:abstractNumId w:val="16"/>
-  </w:num>
-  <w:num w:numId="5">
-    <w:abstractNumId w:val="28"/>
-  </w:num>
-  <w:num w:numId="6">
-    <w:abstractNumId w:val="1"/>
-  </w:num>
-  <w:num w:numId="7">
-    <w:abstractNumId w:val="10"/>
-  </w:num>
-  <w:num w:numId="8">
-    <w:abstractNumId w:val="25"/>
-  </w:num>
-  <w:num w:numId="9">
-    <w:abstractNumId w:val="26"/>
-  </w:num>
-  <w:num w:numId="10">
-    <w:abstractNumId w:val="19"/>
-  </w:num>
-  <w:num w:numId="11">
-    <w:abstractNumId w:val="23"/>
-  </w:num>
-  <w:num w:numId="12">
-    <w:abstractNumId w:val="24"/>
-  </w:num>
-  <w:num w:numId="13">
-    <w:abstractNumId w:val="12"/>
-  </w:num>
-  <w:num w:numId="14">
+  <w:num w:numId="29">
     <w:abstractNumId w:val="14"/>
   </w:num>
-  <w:num w:numId="15">
-    <w:abstractNumId w:val="21"/>
-  </w:num>
-  <w:num w:numId="16">
+  <w:num w:numId="30">
     <w:abstractNumId w:val="6"/>
   </w:num>
-  <w:num w:numId="17">
-    <w:abstractNumId w:val="2"/>
+  <w:num w:numId="31">
+    <w:abstractNumId w:val="11"/>
   </w:num>
-  <w:num w:numId="18">
-    <w:abstractNumId w:val="4"/>
-  </w:num>
-  <w:num w:numId="19">
-    <w:abstractNumId w:val="9"/>
-  </w:num>
-  <w:num w:numId="20">
-    <w:abstractNumId w:val="3"/>
-  </w:num>
-  <w:num w:numId="21">
-    <w:abstractNumId w:val="27"/>
-  </w:num>
-  <w:num w:numId="22">
-    <w:abstractNumId w:val="13"/>
-  </w:num>
-  <w:num w:numId="23">
-    <w:abstractNumId w:val="8"/>
-  </w:num>
-  <w:num w:numId="24">
-    <w:abstractNumId w:val="18"/>
-  </w:num>
-  <w:num w:numId="25">
-    <w:abstractNumId w:val="15"/>
-  </w:num>
-  <w:num w:numId="26">
-    <w:abstractNumId w:val="7"/>
-  </w:num>
-  <w:num w:numId="27">
-    <w:abstractNumId w:val="22"/>
-  </w:num>
-  <w:num w:numId="28">
-    <w:abstractNumId w:val="17"/>
-  </w:num>
-  <w:num w:numId="29">
-    <w:abstractNumId w:val="11"/>
+  <w:num w:numId="32">
+    <w:abstractNumId w:val="0"/>
   </w:num>
 </w:numbering>
 </file>
@@ -9579,7 +10401,7 @@
       </w:pPr>
     </w:pPrDefault>
   </w:docDefaults>
-  <w:latentStyles w:defLockedState="0" w:defUIPriority="99" w:defSemiHidden="0" w:defUnhideWhenUsed="0" w:defQFormat="0" w:count="376">
+  <w:latentStyles w:defLockedState="0" w:defUIPriority="99" w:defSemiHidden="0" w:defUnhideWhenUsed="0" w:defQFormat="0" w:count="375">
     <w:lsdException w:name="Normal" w:uiPriority="0" w:qFormat="1"/>
     <w:lsdException w:name="heading 1" w:uiPriority="9" w:qFormat="1"/>
     <w:lsdException w:name="heading 2" w:semiHidden="1" w:uiPriority="9" w:unhideWhenUsed="1" w:qFormat="1"/>
@@ -9955,7 +10777,6 @@
     <w:lsdException w:name="Smart Hyperlink" w:semiHidden="1" w:unhideWhenUsed="1"/>
     <w:lsdException w:name="Hashtag" w:semiHidden="1" w:unhideWhenUsed="1"/>
     <w:lsdException w:name="Unresolved Mention" w:semiHidden="1" w:unhideWhenUsed="1"/>
-    <w:lsdException w:name="Smart Link" w:semiHidden="1" w:unhideWhenUsed="1"/>
   </w:latentStyles>
   <w:style w:type="paragraph" w:default="1" w:styleId="Normal">
     <w:name w:val="Normal"/>
@@ -10039,6 +10860,7 @@
   <w:style w:type="character" w:default="1" w:styleId="DefaultParagraphFont">
     <w:name w:val="Default Paragraph Font"/>
     <w:uiPriority w:val="1"/>
+    <w:semiHidden/>
     <w:unhideWhenUsed/>
   </w:style>
   <w:style w:type="table" w:default="1" w:styleId="TableNormal">
@@ -10515,10 +11337,10 @@
 
 <file path=word/glossary/fontTable.xml><?xml version="1.0" encoding="utf-8"?>
 <w:fonts xmlns:mc="http://schemas.openxmlformats.org/markup-compatibility/2006" xmlns:r="http://schemas.openxmlformats.org/officeDocument/2006/relationships" xmlns:w="http://schemas.openxmlformats.org/wordprocessingml/2006/main" xmlns:w14="http://schemas.microsoft.com/office/word/2010/wordml" xmlns:w15="http://schemas.microsoft.com/office/word/2012/wordml" xmlns:w16cid="http://schemas.microsoft.com/office/word/2016/wordml/cid" xmlns:w16se="http://schemas.microsoft.com/office/word/2015/wordml/symex" mc:Ignorable="w14 w15 w16se w16cid">
-  <w:font w:name="Symbol">
-    <w:panose1 w:val="05050102010706020507"/>
+  <w:font w:name="Wingdings">
+    <w:panose1 w:val="05000000000000000000"/>
     <w:charset w:val="02"/>
-    <w:family w:val="decorative"/>
+    <w:family w:val="auto"/>
     <w:pitch w:val="variable"/>
     <w:sig w:usb0="00000000" w:usb1="10000000" w:usb2="00000000" w:usb3="00000000" w:csb0="80000000" w:csb1="00000000"/>
   </w:font>
@@ -10536,10 +11358,10 @@
     <w:pitch w:val="fixed"/>
     <w:sig w:usb0="E0002EFF" w:usb1="C0007843" w:usb2="00000009" w:usb3="00000000" w:csb0="000001FF" w:csb1="00000000"/>
   </w:font>
-  <w:font w:name="Wingdings">
-    <w:panose1 w:val="05000000000000000000"/>
+  <w:font w:name="Symbol">
+    <w:panose1 w:val="05050102010706020507"/>
     <w:charset w:val="02"/>
-    <w:family w:val="decorative"/>
+    <w:family w:val="roman"/>
     <w:pitch w:val="variable"/>
     <w:sig w:usb0="00000000" w:usb1="10000000" w:usb2="00000000" w:usb3="00000000" w:csb0="80000000" w:csb1="00000000"/>
   </w:font>
@@ -10548,7 +11370,7 @@
     <w:charset w:val="00"/>
     <w:family w:val="swiss"/>
     <w:pitch w:val="variable"/>
-    <w:sig w:usb0="E0002AFF" w:usb1="C000247B" w:usb2="00000009" w:usb3="00000000" w:csb0="000001FF" w:csb1="00000000"/>
+    <w:sig w:usb0="E0002EFF" w:usb1="C000247B" w:usb2="00000009" w:usb3="00000000" w:csb0="000001FF" w:csb1="00000000"/>
   </w:font>
   <w:font w:name="Calibri Light">
     <w:panose1 w:val="020F0302020204030204"/>
@@ -10558,7 +11380,7 @@
     <w:sig w:usb0="E0002AFF" w:usb1="C000247B" w:usb2="00000009" w:usb3="00000000" w:csb0="000001FF" w:csb1="00000000"/>
   </w:font>
   <w:font w:name="Segoe UI">
-    <w:panose1 w:val="020B0604020202020204"/>
+    <w:panose1 w:val="020B0502040204020203"/>
     <w:charset w:val="00"/>
     <w:family w:val="swiss"/>
     <w:pitch w:val="variable"/>
@@ -10586,6 +11408,7 @@
     <w:rsidRoot w:val="00006626"/>
     <w:rsid w:val="00006626"/>
     <w:rsid w:val="000D3344"/>
+    <w:rsid w:val="0019132C"/>
     <w:rsid w:val="00210D04"/>
     <w:rsid w:val="002E545C"/>
     <w:rsid w:val="005E6ADB"/>
@@ -10633,7 +11456,7 @@
       </w:pPr>
     </w:pPrDefault>
   </w:docDefaults>
-  <w:latentStyles w:defLockedState="0" w:defUIPriority="99" w:defSemiHidden="0" w:defUnhideWhenUsed="0" w:defQFormat="0" w:count="376">
+  <w:latentStyles w:defLockedState="0" w:defUIPriority="99" w:defSemiHidden="0" w:defUnhideWhenUsed="0" w:defQFormat="0" w:count="375">
     <w:lsdException w:name="Normal" w:uiPriority="0" w:qFormat="1"/>
     <w:lsdException w:name="heading 1" w:uiPriority="9" w:qFormat="1"/>
     <w:lsdException w:name="heading 2" w:semiHidden="1" w:uiPriority="9" w:unhideWhenUsed="1" w:qFormat="1"/>
@@ -11009,7 +11832,6 @@
     <w:lsdException w:name="Smart Hyperlink" w:semiHidden="1" w:unhideWhenUsed="1"/>
     <w:lsdException w:name="Hashtag" w:semiHidden="1" w:unhideWhenUsed="1"/>
     <w:lsdException w:name="Unresolved Mention" w:semiHidden="1" w:unhideWhenUsed="1"/>
-    <w:lsdException w:name="Smart Link" w:semiHidden="1" w:unhideWhenUsed="1"/>
   </w:latentStyles>
   <w:style w:type="paragraph" w:default="1" w:styleId="Normal">
     <w:name w:val="Normal"/>
@@ -11379,7 +12201,7 @@
 </file>
 
 <file path=customXml/itemProps2.xml><?xml version="1.0" encoding="utf-8"?>
-<ds:datastoreItem xmlns:ds="http://schemas.openxmlformats.org/officeDocument/2006/customXml" ds:itemID="{DE4D7076-93B2-EB45-9B91-8B55BC779235}">
+<ds:datastoreItem xmlns:ds="http://schemas.openxmlformats.org/officeDocument/2006/customXml" ds:itemID="{BE0AF91C-FF95-4B40-9CA1-10863AF1102E}">
   <ds:schemaRefs>
     <ds:schemaRef ds:uri="http://schemas.openxmlformats.org/officeDocument/2006/bibliography"/>
   </ds:schemaRefs>

</xml_diff>